<commit_message>
Added correct time in planning
</commit_message>
<xml_diff>
--- a/Planning.docx
+++ b/Planning.docx
@@ -1,6 +1,6 @@
 
-<file path=word/document2.xml><?xml version="1.0" encoding="utf-8"?>
-<w:document xmlns:wpc="http://schemas.microsoft.com/office/word/2010/wordprocessingCanvas" xmlns:mc="http://schemas.openxmlformats.org/markup-compatibility/2006" xmlns:o="urn:schemas-microsoft-com:office:office" xmlns:r="http://schemas.openxmlformats.org/officeDocument/2006/relationships" xmlns:m="http://schemas.openxmlformats.org/officeDocument/2006/math" xmlns:v="urn:schemas-microsoft-com:vml" xmlns:wp14="http://schemas.microsoft.com/office/word/2010/wordprocessingDrawing" xmlns:wp="http://schemas.openxmlformats.org/drawingml/2006/wordprocessingDrawing" xmlns:w10="urn:schemas-microsoft-com:office:word" xmlns:w="http://schemas.openxmlformats.org/wordprocessingml/2006/main" xmlns:w14="http://schemas.microsoft.com/office/word/2010/wordml" xmlns:w15="http://schemas.microsoft.com/office/word/2012/wordml" xmlns:wpg="http://schemas.microsoft.com/office/word/2010/wordprocessingGroup" xmlns:wpi="http://schemas.microsoft.com/office/word/2010/wordprocessingInk" xmlns:wne="http://schemas.microsoft.com/office/word/2006/wordml" xmlns:wps="http://schemas.microsoft.com/office/word/2010/wordprocessingShape" mc:Ignorable="w14 w15 wp14">
+<file path=word/document.xml><?xml version="1.0" encoding="utf-8"?>
+<w:document xmlns:wpc="http://schemas.microsoft.com/office/word/2010/wordprocessingCanvas" xmlns:cx="http://schemas.microsoft.com/office/drawing/2014/chartex" xmlns:cx1="http://schemas.microsoft.com/office/drawing/2015/9/8/chartex" xmlns:cx2="http://schemas.microsoft.com/office/drawing/2015/10/21/chartex" xmlns:cx3="http://schemas.microsoft.com/office/drawing/2016/5/9/chartex" xmlns:cx4="http://schemas.microsoft.com/office/drawing/2016/5/10/chartex" xmlns:cx5="http://schemas.microsoft.com/office/drawing/2016/5/11/chartex" xmlns:cx6="http://schemas.microsoft.com/office/drawing/2016/5/12/chartex" xmlns:cx7="http://schemas.microsoft.com/office/drawing/2016/5/13/chartex" xmlns:cx8="http://schemas.microsoft.com/office/drawing/2016/5/14/chartex" xmlns:mc="http://schemas.openxmlformats.org/markup-compatibility/2006" xmlns:aink="http://schemas.microsoft.com/office/drawing/2016/ink" xmlns:am3d="http://schemas.microsoft.com/office/drawing/2017/model3d" xmlns:o="urn:schemas-microsoft-com:office:office" xmlns:r="http://schemas.openxmlformats.org/officeDocument/2006/relationships" xmlns:m="http://schemas.openxmlformats.org/officeDocument/2006/math" xmlns:v="urn:schemas-microsoft-com:vml" xmlns:wp14="http://schemas.microsoft.com/office/word/2010/wordprocessingDrawing" xmlns:wp="http://schemas.openxmlformats.org/drawingml/2006/wordprocessingDrawing" xmlns:w10="urn:schemas-microsoft-com:office:word" xmlns:w="http://schemas.openxmlformats.org/wordprocessingml/2006/main" xmlns:w14="http://schemas.microsoft.com/office/word/2010/wordml" xmlns:w15="http://schemas.microsoft.com/office/word/2012/wordml" xmlns:w16cid="http://schemas.microsoft.com/office/word/2016/wordml/cid" xmlns:w16se="http://schemas.microsoft.com/office/word/2015/wordml/symex" xmlns:wpg="http://schemas.microsoft.com/office/word/2010/wordprocessingGroup" xmlns:wpi="http://schemas.microsoft.com/office/word/2010/wordprocessingInk" xmlns:wne="http://schemas.microsoft.com/office/word/2006/wordml" xmlns:wps="http://schemas.microsoft.com/office/word/2010/wordprocessingShape" mc:Ignorable="w14 w15 w16se w16cid wp14">
   <w:body>
     <w:tbl>
       <w:tblPr>
@@ -15,60 +15,42 @@
         <w:gridCol w:w="3005"/>
       </w:tblGrid>
       <w:tr>
+        <w:trPr>
+          <w:cnfStyle w:val="100000000000" w:firstRow="1" w:lastRow="0" w:firstColumn="0" w:lastColumn="0" w:oddVBand="0" w:evenVBand="0" w:oddHBand="0" w:evenHBand="0" w:firstRowFirstColumn="0" w:firstRowLastColumn="0" w:lastRowFirstColumn="0" w:lastRowLastColumn="0"/>
+        </w:trPr>
         <w:tc>
           <w:tcPr>
             <w:cnfStyle w:val="001000000000" w:firstRow="0" w:lastRow="0" w:firstColumn="1" w:lastColumn="0" w:oddVBand="0" w:evenVBand="0" w:oddHBand="0" w:evenHBand="0" w:firstRowFirstColumn="0" w:firstRowLastColumn="0" w:lastRowFirstColumn="0" w:lastRowLastColumn="0"/>
             <w:tcW w:w="3005" w:type="dxa"/>
-            <w:tcMar/>
-          </w:tcPr>
-          <w:p>
-            <w:pPr>
-              <w:pStyle w:val="Normal"/>
-            </w:pPr>
-            <w:r>
-              <w:rPr/>
+          </w:tcPr>
+          <w:p>
+            <w:r>
               <w:t>Wanneer?</w:t>
             </w:r>
           </w:p>
         </w:tc>
         <w:tc>
           <w:tcPr>
-            <w:cnfStyle w:val="000000000000" w:firstRow="0" w:lastRow="0" w:firstColumn="0" w:lastColumn="0" w:oddVBand="0" w:evenVBand="0" w:oddHBand="0" w:evenHBand="0" w:firstRowFirstColumn="0" w:firstRowLastColumn="0" w:lastRowFirstColumn="0" w:lastRowLastColumn="0"/>
-            <w:tcW w:w="3005" w:type="dxa"/>
-            <w:tcMar/>
-          </w:tcPr>
-          <w:p>
-            <w:pPr>
-              <w:pStyle w:val="Normal"/>
-            </w:pPr>
-            <w:r>
-              <w:rPr/>
-              <w:t xml:space="preserve">Wat </w:t>
-            </w:r>
-            <w:proofErr w:type="spellStart"/>
-            <w:r>
-              <w:rPr/>
-              <w:t>moet</w:t>
-            </w:r>
-            <w:proofErr w:type="spellEnd"/>
-            <w:r>
-              <w:rPr/>
-              <w:t xml:space="preserve"> af?</w:t>
-            </w:r>
-          </w:p>
-        </w:tc>
-        <w:tc>
-          <w:tcPr>
-            <w:cnfStyle w:val="000000000000" w:firstRow="0" w:lastRow="0" w:firstColumn="0" w:lastColumn="0" w:oddVBand="0" w:evenVBand="0" w:oddHBand="0" w:evenHBand="0" w:firstRowFirstColumn="0" w:firstRowLastColumn="0" w:lastRowFirstColumn="0" w:lastRowLastColumn="0"/>
-            <w:tcW w:w="3005" w:type="dxa"/>
-            <w:tcMar/>
-          </w:tcPr>
-          <w:p>
-            <w:pPr>
-              <w:pStyle w:val="Normal"/>
-            </w:pPr>
-            <w:r>
-              <w:rPr/>
+            <w:tcW w:w="3005" w:type="dxa"/>
+          </w:tcPr>
+          <w:p>
+            <w:pPr>
+              <w:cnfStyle w:val="100000000000" w:firstRow="1" w:lastRow="0" w:firstColumn="0" w:lastColumn="0" w:oddVBand="0" w:evenVBand="0" w:oddHBand="0" w:evenHBand="0" w:firstRowFirstColumn="0" w:firstRowLastColumn="0" w:lastRowFirstColumn="0" w:lastRowLastColumn="0"/>
+            </w:pPr>
+            <w:r>
+              <w:t>Wat moet af?</w:t>
+            </w:r>
+          </w:p>
+        </w:tc>
+        <w:tc>
+          <w:tcPr>
+            <w:tcW w:w="3005" w:type="dxa"/>
+          </w:tcPr>
+          <w:p>
+            <w:pPr>
+              <w:cnfStyle w:val="100000000000" w:firstRow="1" w:lastRow="0" w:firstColumn="0" w:lastColumn="0" w:oddVBand="0" w:evenVBand="0" w:oddHBand="0" w:evenHBand="0" w:firstRowFirstColumn="0" w:firstRowLastColumn="0" w:lastRowFirstColumn="0" w:lastRowLastColumn="0"/>
+            </w:pPr>
+            <w:r>
               <w:t>Wie doet wat?</w:t>
             </w:r>
           </w:p>
@@ -79,185 +61,133 @@
           <w:tcPr>
             <w:cnfStyle w:val="001000000000" w:firstRow="0" w:lastRow="0" w:firstColumn="1" w:lastColumn="0" w:oddVBand="0" w:evenVBand="0" w:oddHBand="0" w:evenHBand="0" w:firstRowFirstColumn="0" w:firstRowLastColumn="0" w:lastRowFirstColumn="0" w:lastRowLastColumn="0"/>
             <w:tcW w:w="3005" w:type="dxa"/>
-            <w:tcMar/>
-          </w:tcPr>
-          <w:p>
-            <w:pPr>
-              <w:pStyle w:val="Normal"/>
-            </w:pPr>
-            <w:r>
-              <w:rPr/>
+          </w:tcPr>
+          <w:p>
+            <w:r>
               <w:t>Ma 28/9</w:t>
             </w:r>
           </w:p>
         </w:tc>
         <w:tc>
           <w:tcPr>
-            <w:cnfStyle w:val="000000000000" w:firstRow="0" w:lastRow="0" w:firstColumn="0" w:lastColumn="0" w:oddVBand="0" w:evenVBand="0" w:oddHBand="0" w:evenHBand="0" w:firstRowFirstColumn="0" w:firstRowLastColumn="0" w:lastRowFirstColumn="0" w:lastRowLastColumn="0"/>
-            <w:tcW w:w="3005" w:type="dxa"/>
-            <w:tcMar/>
-          </w:tcPr>
-          <w:p>
-            <w:pPr>
-              <w:pStyle w:val="Normal"/>
-            </w:pPr>
-            <w:r>
-              <w:rPr/>
+            <w:tcW w:w="3005" w:type="dxa"/>
+          </w:tcPr>
+          <w:p>
+            <w:pPr>
+              <w:cnfStyle w:val="000000000000" w:firstRow="0" w:lastRow="0" w:firstColumn="0" w:lastColumn="0" w:oddVBand="0" w:evenVBand="0" w:oddHBand="0" w:evenHBand="0" w:firstRowFirstColumn="0" w:firstRowLastColumn="0" w:lastRowFirstColumn="0" w:lastRowLastColumn="0"/>
+            </w:pPr>
+            <w:r>
               <w:t>Begin aan Player</w:t>
             </w:r>
           </w:p>
           <w:p>
             <w:pPr>
-              <w:pStyle w:val="Normal"/>
-            </w:pPr>
-            <w:r>
-              <w:rPr/>
+              <w:cnfStyle w:val="000000000000" w:firstRow="0" w:lastRow="0" w:firstColumn="0" w:lastColumn="0" w:oddVBand="0" w:evenVBand="0" w:oddHBand="0" w:evenHBand="0" w:firstRowFirstColumn="0" w:firstRowLastColumn="0" w:lastRowFirstColumn="0" w:lastRowLastColumn="0"/>
+            </w:pPr>
+            <w:r>
               <w:t>Begin aan Basis van enemies</w:t>
             </w:r>
           </w:p>
           <w:p>
             <w:pPr>
-              <w:pStyle w:val="Normal"/>
-            </w:pPr>
-            <w:r>
-              <w:rPr/>
-              <w:t xml:space="preserve">Begin </w:t>
-            </w:r>
-            <w:proofErr w:type="spellStart"/>
-            <w:r>
-              <w:rPr/>
-              <w:t>aan</w:t>
-            </w:r>
-            <w:proofErr w:type="spellEnd"/>
-            <w:r>
-              <w:rPr/>
-              <w:t xml:space="preserve"> basis van power ups</w:t>
-            </w:r>
-          </w:p>
-          <w:p>
-            <w:pPr>
-              <w:pStyle w:val="Normal"/>
-            </w:pPr>
-            <w:r>
-              <w:rPr/>
-              <w:t xml:space="preserve">Begin </w:t>
-            </w:r>
-            <w:proofErr w:type="spellStart"/>
-            <w:r>
-              <w:rPr/>
-              <w:t>aan</w:t>
-            </w:r>
-            <w:proofErr w:type="spellEnd"/>
-            <w:r>
-              <w:rPr/>
-              <w:t xml:space="preserve"> basis van water</w:t>
-            </w:r>
-          </w:p>
-          <w:p>
-            <w:pPr>
-              <w:pStyle w:val="Normal"/>
-            </w:pPr>
-            <w:r>
-              <w:rPr/>
-              <w:t xml:space="preserve">Begin </w:t>
-            </w:r>
-            <w:proofErr w:type="spellStart"/>
-            <w:r>
-              <w:rPr/>
-              <w:t>aan</w:t>
-            </w:r>
-            <w:proofErr w:type="spellEnd"/>
-            <w:r>
-              <w:rPr/>
-              <w:t xml:space="preserve"> basis van platform</w:t>
-            </w:r>
-          </w:p>
-          <w:p>
-            <w:pPr>
-              <w:pStyle w:val="Normal"/>
-            </w:pPr>
-          </w:p>
-          <w:p>
-            <w:pPr>
-              <w:pStyle w:val="Normal"/>
-            </w:pPr>
-            <w:r>
-              <w:rPr/>
+              <w:cnfStyle w:val="000000000000" w:firstRow="0" w:lastRow="0" w:firstColumn="0" w:lastColumn="0" w:oddVBand="0" w:evenVBand="0" w:oddHBand="0" w:evenHBand="0" w:firstRowFirstColumn="0" w:firstRowLastColumn="0" w:lastRowFirstColumn="0" w:lastRowLastColumn="0"/>
+            </w:pPr>
+            <w:r>
+              <w:t>Begin aan basis van power ups</w:t>
+            </w:r>
+          </w:p>
+          <w:p>
+            <w:pPr>
+              <w:cnfStyle w:val="000000000000" w:firstRow="0" w:lastRow="0" w:firstColumn="0" w:lastColumn="0" w:oddVBand="0" w:evenVBand="0" w:oddHBand="0" w:evenHBand="0" w:firstRowFirstColumn="0" w:firstRowLastColumn="0" w:lastRowFirstColumn="0" w:lastRowLastColumn="0"/>
+            </w:pPr>
+            <w:r>
+              <w:t>Begin aan basis van water</w:t>
+            </w:r>
+          </w:p>
+          <w:p>
+            <w:pPr>
+              <w:cnfStyle w:val="000000000000" w:firstRow="0" w:lastRow="0" w:firstColumn="0" w:lastColumn="0" w:oddVBand="0" w:evenVBand="0" w:oddHBand="0" w:evenHBand="0" w:firstRowFirstColumn="0" w:firstRowLastColumn="0" w:lastRowFirstColumn="0" w:lastRowLastColumn="0"/>
+            </w:pPr>
+            <w:r>
+              <w:t>Begin aan basis van platform</w:t>
+            </w:r>
+          </w:p>
+          <w:p>
+            <w:pPr>
+              <w:cnfStyle w:val="000000000000" w:firstRow="0" w:lastRow="0" w:firstColumn="0" w:lastColumn="0" w:oddVBand="0" w:evenVBand="0" w:oddHBand="0" w:evenHBand="0" w:firstRowFirstColumn="0" w:firstRowLastColumn="0" w:lastRowFirstColumn="0" w:lastRowLastColumn="0"/>
+            </w:pPr>
+          </w:p>
+          <w:p>
+            <w:pPr>
+              <w:cnfStyle w:val="000000000000" w:firstRow="0" w:lastRow="0" w:firstColumn="0" w:lastColumn="0" w:oddVBand="0" w:evenVBand="0" w:oddHBand="0" w:evenHBand="0" w:firstRowFirstColumn="0" w:firstRowLastColumn="0" w:lastRowFirstColumn="0" w:lastRowLastColumn="0"/>
+            </w:pPr>
+            <w:r>
               <w:t xml:space="preserve">Extra taken: </w:t>
             </w:r>
           </w:p>
           <w:p>
             <w:pPr>
-              <w:pStyle w:val="Normal"/>
-            </w:pPr>
-            <w:r>
-              <w:rPr/>
+              <w:cnfStyle w:val="000000000000" w:firstRow="0" w:lastRow="0" w:firstColumn="0" w:lastColumn="0" w:oddVBand="0" w:evenVBand="0" w:oddHBand="0" w:evenHBand="0" w:firstRowFirstColumn="0" w:firstRowLastColumn="0" w:lastRowFirstColumn="0" w:lastRowLastColumn="0"/>
+            </w:pPr>
+            <w:r>
               <w:t>Coins</w:t>
             </w:r>
           </w:p>
           <w:p>
             <w:pPr>
-              <w:pStyle w:val="Normal"/>
-            </w:pPr>
-            <w:r>
-              <w:rPr/>
+              <w:cnfStyle w:val="000000000000" w:firstRow="0" w:lastRow="0" w:firstColumn="0" w:lastColumn="0" w:oddVBand="0" w:evenVBand="0" w:oddHBand="0" w:evenHBand="0" w:firstRowFirstColumn="0" w:firstRowLastColumn="0" w:lastRowFirstColumn="0" w:lastRowLastColumn="0"/>
+            </w:pPr>
+            <w:r>
               <w:t>collectables</w:t>
             </w:r>
           </w:p>
         </w:tc>
         <w:tc>
           <w:tcPr>
-            <w:cnfStyle w:val="000000000000" w:firstRow="0" w:lastRow="0" w:firstColumn="0" w:lastColumn="0" w:oddVBand="0" w:evenVBand="0" w:oddHBand="0" w:evenHBand="0" w:firstRowFirstColumn="0" w:firstRowLastColumn="0" w:lastRowFirstColumn="0" w:lastRowLastColumn="0"/>
-            <w:tcW w:w="3005" w:type="dxa"/>
-            <w:tcMar/>
-          </w:tcPr>
-          <w:p>
-            <w:pPr>
-              <w:pStyle w:val="Normal"/>
-            </w:pPr>
-            <w:r>
-              <w:rPr/>
+            <w:tcW w:w="3005" w:type="dxa"/>
+          </w:tcPr>
+          <w:p>
+            <w:pPr>
+              <w:cnfStyle w:val="000000000000" w:firstRow="0" w:lastRow="0" w:firstColumn="0" w:lastColumn="0" w:oddVBand="0" w:evenVBand="0" w:oddHBand="0" w:evenHBand="0" w:firstRowFirstColumn="0" w:firstRowLastColumn="0" w:lastRowFirstColumn="0" w:lastRowLastColumn="0"/>
+            </w:pPr>
+            <w:r>
               <w:t>Michel</w:t>
             </w:r>
           </w:p>
           <w:p>
             <w:pPr>
-              <w:pStyle w:val="Normal"/>
-            </w:pPr>
-            <w:r>
-              <w:rPr/>
+              <w:cnfStyle w:val="000000000000" w:firstRow="0" w:lastRow="0" w:firstColumn="0" w:lastColumn="0" w:oddVBand="0" w:evenVBand="0" w:oddHBand="0" w:evenHBand="0" w:firstRowFirstColumn="0" w:firstRowLastColumn="0" w:lastRowFirstColumn="0" w:lastRowLastColumn="0"/>
+            </w:pPr>
+            <w:r>
               <w:t>Wouter</w:t>
             </w:r>
           </w:p>
           <w:p>
             <w:pPr>
-              <w:pStyle w:val="Normal"/>
-            </w:pPr>
-            <w:r>
-              <w:rPr/>
+              <w:cnfStyle w:val="000000000000" w:firstRow="0" w:lastRow="0" w:firstColumn="0" w:lastColumn="0" w:oddVBand="0" w:evenVBand="0" w:oddHBand="0" w:evenHBand="0" w:firstRowFirstColumn="0" w:firstRowLastColumn="0" w:lastRowFirstColumn="0" w:lastRowLastColumn="0"/>
+            </w:pPr>
+            <w:r>
               <w:t>Elionai</w:t>
             </w:r>
           </w:p>
           <w:p>
             <w:pPr>
-              <w:pStyle w:val="Normal"/>
-            </w:pPr>
-          </w:p>
-          <w:p>
-            <w:pPr>
-              <w:pStyle w:val="Normal"/>
-            </w:pPr>
-            <w:r>
-              <w:rPr/>
+              <w:cnfStyle w:val="000000000000" w:firstRow="0" w:lastRow="0" w:firstColumn="0" w:lastColumn="0" w:oddVBand="0" w:evenVBand="0" w:oddHBand="0" w:evenHBand="0" w:firstRowFirstColumn="0" w:firstRowLastColumn="0" w:lastRowFirstColumn="0" w:lastRowLastColumn="0"/>
+            </w:pPr>
+          </w:p>
+          <w:p>
+            <w:pPr>
+              <w:cnfStyle w:val="000000000000" w:firstRow="0" w:lastRow="0" w:firstColumn="0" w:lastColumn="0" w:oddVBand="0" w:evenVBand="0" w:oddHBand="0" w:evenHBand="0" w:firstRowFirstColumn="0" w:firstRowLastColumn="0" w:lastRowFirstColumn="0" w:lastRowLastColumn="0"/>
+            </w:pPr>
+            <w:r>
               <w:t>Ymke</w:t>
             </w:r>
           </w:p>
           <w:p>
             <w:pPr>
-              <w:pStyle w:val="Normal"/>
-            </w:pPr>
-            <w:r>
-              <w:rPr/>
+              <w:cnfStyle w:val="000000000000" w:firstRow="0" w:lastRow="0" w:firstColumn="0" w:lastColumn="0" w:oddVBand="0" w:evenVBand="0" w:oddHBand="0" w:evenHBand="0" w:firstRowFirstColumn="0" w:firstRowLastColumn="0" w:lastRowFirstColumn="0" w:lastRowLastColumn="0"/>
+            </w:pPr>
+            <w:r>
               <w:t>Ella</w:t>
             </w:r>
           </w:p>
@@ -268,39 +198,30 @@
           <w:tcPr>
             <w:cnfStyle w:val="001000000000" w:firstRow="0" w:lastRow="0" w:firstColumn="1" w:lastColumn="0" w:oddVBand="0" w:evenVBand="0" w:oddHBand="0" w:evenHBand="0" w:firstRowFirstColumn="0" w:firstRowLastColumn="0" w:lastRowFirstColumn="0" w:lastRowLastColumn="0"/>
             <w:tcW w:w="3005" w:type="dxa"/>
-            <w:tcMar/>
-          </w:tcPr>
-          <w:p>
-            <w:pPr>
-              <w:pStyle w:val="Normal"/>
-            </w:pPr>
-            <w:r>
-              <w:rPr/>
+          </w:tcPr>
+          <w:p>
+            <w:r>
               <w:t>Do 1/10</w:t>
             </w:r>
           </w:p>
         </w:tc>
         <w:tc>
           <w:tcPr>
-            <w:cnfStyle w:val="000000000000" w:firstRow="0" w:lastRow="0" w:firstColumn="0" w:lastColumn="0" w:oddVBand="0" w:evenVBand="0" w:oddHBand="0" w:evenHBand="0" w:firstRowFirstColumn="0" w:firstRowLastColumn="0" w:lastRowFirstColumn="0" w:lastRowLastColumn="0"/>
-            <w:tcW w:w="3005" w:type="dxa"/>
-            <w:tcMar/>
-          </w:tcPr>
-          <w:p>
-            <w:pPr>
-              <w:pStyle w:val="Normal"/>
-            </w:pPr>
-          </w:p>
-        </w:tc>
-        <w:tc>
-          <w:tcPr>
-            <w:cnfStyle w:val="000000000000" w:firstRow="0" w:lastRow="0" w:firstColumn="0" w:lastColumn="0" w:oddVBand="0" w:evenVBand="0" w:oddHBand="0" w:evenHBand="0" w:firstRowFirstColumn="0" w:firstRowLastColumn="0" w:lastRowFirstColumn="0" w:lastRowLastColumn="0"/>
-            <w:tcW w:w="3005" w:type="dxa"/>
-            <w:tcMar/>
-          </w:tcPr>
-          <w:p>
-            <w:pPr>
-              <w:pStyle w:val="Normal"/>
+            <w:tcW w:w="3005" w:type="dxa"/>
+          </w:tcPr>
+          <w:p>
+            <w:pPr>
+              <w:cnfStyle w:val="000000000000" w:firstRow="0" w:lastRow="0" w:firstColumn="0" w:lastColumn="0" w:oddVBand="0" w:evenVBand="0" w:oddHBand="0" w:evenHBand="0" w:firstRowFirstColumn="0" w:firstRowLastColumn="0" w:lastRowFirstColumn="0" w:lastRowLastColumn="0"/>
+            </w:pPr>
+          </w:p>
+        </w:tc>
+        <w:tc>
+          <w:tcPr>
+            <w:tcW w:w="3005" w:type="dxa"/>
+          </w:tcPr>
+          <w:p>
+            <w:pPr>
+              <w:cnfStyle w:val="000000000000" w:firstRow="0" w:lastRow="0" w:firstColumn="0" w:lastColumn="0" w:oddVBand="0" w:evenVBand="0" w:oddHBand="0" w:evenHBand="0" w:firstRowFirstColumn="0" w:firstRowLastColumn="0" w:lastRowFirstColumn="0" w:lastRowLastColumn="0"/>
             </w:pPr>
           </w:p>
         </w:tc>
@@ -310,39 +231,30 @@
           <w:tcPr>
             <w:cnfStyle w:val="001000000000" w:firstRow="0" w:lastRow="0" w:firstColumn="1" w:lastColumn="0" w:oddVBand="0" w:evenVBand="0" w:oddHBand="0" w:evenHBand="0" w:firstRowFirstColumn="0" w:firstRowLastColumn="0" w:lastRowFirstColumn="0" w:lastRowLastColumn="0"/>
             <w:tcW w:w="3005" w:type="dxa"/>
-            <w:tcMar/>
-          </w:tcPr>
-          <w:p>
-            <w:pPr>
-              <w:pStyle w:val="Normal"/>
-            </w:pPr>
-            <w:r>
-              <w:rPr/>
+          </w:tcPr>
+          <w:p>
+            <w:r>
               <w:t>Ma 5/10</w:t>
             </w:r>
           </w:p>
         </w:tc>
         <w:tc>
           <w:tcPr>
-            <w:cnfStyle w:val="000000000000" w:firstRow="0" w:lastRow="0" w:firstColumn="0" w:lastColumn="0" w:oddVBand="0" w:evenVBand="0" w:oddHBand="0" w:evenHBand="0" w:firstRowFirstColumn="0" w:firstRowLastColumn="0" w:lastRowFirstColumn="0" w:lastRowLastColumn="0"/>
-            <w:tcW w:w="3005" w:type="dxa"/>
-            <w:tcMar/>
-          </w:tcPr>
-          <w:p>
-            <w:pPr>
-              <w:pStyle w:val="Normal"/>
-            </w:pPr>
-          </w:p>
-        </w:tc>
-        <w:tc>
-          <w:tcPr>
-            <w:cnfStyle w:val="000000000000" w:firstRow="0" w:lastRow="0" w:firstColumn="0" w:lastColumn="0" w:oddVBand="0" w:evenVBand="0" w:oddHBand="0" w:evenHBand="0" w:firstRowFirstColumn="0" w:firstRowLastColumn="0" w:lastRowFirstColumn="0" w:lastRowLastColumn="0"/>
-            <w:tcW w:w="3005" w:type="dxa"/>
-            <w:tcMar/>
-          </w:tcPr>
-          <w:p>
-            <w:pPr>
-              <w:pStyle w:val="Normal"/>
+            <w:tcW w:w="3005" w:type="dxa"/>
+          </w:tcPr>
+          <w:p>
+            <w:pPr>
+              <w:cnfStyle w:val="000000000000" w:firstRow="0" w:lastRow="0" w:firstColumn="0" w:lastColumn="0" w:oddVBand="0" w:evenVBand="0" w:oddHBand="0" w:evenHBand="0" w:firstRowFirstColumn="0" w:firstRowLastColumn="0" w:lastRowFirstColumn="0" w:lastRowLastColumn="0"/>
+            </w:pPr>
+          </w:p>
+        </w:tc>
+        <w:tc>
+          <w:tcPr>
+            <w:tcW w:w="3005" w:type="dxa"/>
+          </w:tcPr>
+          <w:p>
+            <w:pPr>
+              <w:cnfStyle w:val="000000000000" w:firstRow="0" w:lastRow="0" w:firstColumn="0" w:lastColumn="0" w:oddVBand="0" w:evenVBand="0" w:oddHBand="0" w:evenHBand="0" w:firstRowFirstColumn="0" w:firstRowLastColumn="0" w:lastRowFirstColumn="0" w:lastRowLastColumn="0"/>
             </w:pPr>
           </w:p>
         </w:tc>
@@ -352,39 +264,30 @@
           <w:tcPr>
             <w:cnfStyle w:val="001000000000" w:firstRow="0" w:lastRow="0" w:firstColumn="1" w:lastColumn="0" w:oddVBand="0" w:evenVBand="0" w:oddHBand="0" w:evenHBand="0" w:firstRowFirstColumn="0" w:firstRowLastColumn="0" w:lastRowFirstColumn="0" w:lastRowLastColumn="0"/>
             <w:tcW w:w="3005" w:type="dxa"/>
-            <w:tcMar/>
-          </w:tcPr>
-          <w:p>
-            <w:pPr>
-              <w:pStyle w:val="Normal"/>
-            </w:pPr>
-            <w:r>
-              <w:rPr/>
+          </w:tcPr>
+          <w:p>
+            <w:r>
               <w:t>Do 8/10</w:t>
             </w:r>
           </w:p>
         </w:tc>
         <w:tc>
           <w:tcPr>
-            <w:cnfStyle w:val="000000000000" w:firstRow="0" w:lastRow="0" w:firstColumn="0" w:lastColumn="0" w:oddVBand="0" w:evenVBand="0" w:oddHBand="0" w:evenHBand="0" w:firstRowFirstColumn="0" w:firstRowLastColumn="0" w:lastRowFirstColumn="0" w:lastRowLastColumn="0"/>
-            <w:tcW w:w="3005" w:type="dxa"/>
-            <w:tcMar/>
-          </w:tcPr>
-          <w:p>
-            <w:pPr>
-              <w:pStyle w:val="Normal"/>
-            </w:pPr>
-          </w:p>
-        </w:tc>
-        <w:tc>
-          <w:tcPr>
-            <w:cnfStyle w:val="000000000000" w:firstRow="0" w:lastRow="0" w:firstColumn="0" w:lastColumn="0" w:oddVBand="0" w:evenVBand="0" w:oddHBand="0" w:evenHBand="0" w:firstRowFirstColumn="0" w:firstRowLastColumn="0" w:lastRowFirstColumn="0" w:lastRowLastColumn="0"/>
-            <w:tcW w:w="3005" w:type="dxa"/>
-            <w:tcMar/>
-          </w:tcPr>
-          <w:p>
-            <w:pPr>
-              <w:pStyle w:val="Normal"/>
+            <w:tcW w:w="3005" w:type="dxa"/>
+          </w:tcPr>
+          <w:p>
+            <w:pPr>
+              <w:cnfStyle w:val="000000000000" w:firstRow="0" w:lastRow="0" w:firstColumn="0" w:lastColumn="0" w:oddVBand="0" w:evenVBand="0" w:oddHBand="0" w:evenHBand="0" w:firstRowFirstColumn="0" w:firstRowLastColumn="0" w:lastRowFirstColumn="0" w:lastRowLastColumn="0"/>
+            </w:pPr>
+          </w:p>
+        </w:tc>
+        <w:tc>
+          <w:tcPr>
+            <w:tcW w:w="3005" w:type="dxa"/>
+          </w:tcPr>
+          <w:p>
+            <w:pPr>
+              <w:cnfStyle w:val="000000000000" w:firstRow="0" w:lastRow="0" w:firstColumn="0" w:lastColumn="0" w:oddVBand="0" w:evenVBand="0" w:oddHBand="0" w:evenHBand="0" w:firstRowFirstColumn="0" w:firstRowLastColumn="0" w:lastRowFirstColumn="0" w:lastRowLastColumn="0"/>
             </w:pPr>
           </w:p>
         </w:tc>
@@ -394,39 +297,30 @@
           <w:tcPr>
             <w:cnfStyle w:val="001000000000" w:firstRow="0" w:lastRow="0" w:firstColumn="1" w:lastColumn="0" w:oddVBand="0" w:evenVBand="0" w:oddHBand="0" w:evenHBand="0" w:firstRowFirstColumn="0" w:firstRowLastColumn="0" w:lastRowFirstColumn="0" w:lastRowLastColumn="0"/>
             <w:tcW w:w="3005" w:type="dxa"/>
-            <w:tcMar/>
-          </w:tcPr>
-          <w:p>
-            <w:pPr>
-              <w:pStyle w:val="Normal"/>
-            </w:pPr>
-            <w:r>
-              <w:rPr/>
+          </w:tcPr>
+          <w:p>
+            <w:r>
               <w:t>Ma 12/10</w:t>
             </w:r>
           </w:p>
         </w:tc>
         <w:tc>
           <w:tcPr>
-            <w:cnfStyle w:val="000000000000" w:firstRow="0" w:lastRow="0" w:firstColumn="0" w:lastColumn="0" w:oddVBand="0" w:evenVBand="0" w:oddHBand="0" w:evenHBand="0" w:firstRowFirstColumn="0" w:firstRowLastColumn="0" w:lastRowFirstColumn="0" w:lastRowLastColumn="0"/>
-            <w:tcW w:w="3005" w:type="dxa"/>
-            <w:tcMar/>
-          </w:tcPr>
-          <w:p>
-            <w:pPr>
-              <w:pStyle w:val="Normal"/>
-            </w:pPr>
-          </w:p>
-        </w:tc>
-        <w:tc>
-          <w:tcPr>
-            <w:cnfStyle w:val="000000000000" w:firstRow="0" w:lastRow="0" w:firstColumn="0" w:lastColumn="0" w:oddVBand="0" w:evenVBand="0" w:oddHBand="0" w:evenHBand="0" w:firstRowFirstColumn="0" w:firstRowLastColumn="0" w:lastRowFirstColumn="0" w:lastRowLastColumn="0"/>
-            <w:tcW w:w="3005" w:type="dxa"/>
-            <w:tcMar/>
-          </w:tcPr>
-          <w:p>
-            <w:pPr>
-              <w:pStyle w:val="Normal"/>
+            <w:tcW w:w="3005" w:type="dxa"/>
+          </w:tcPr>
+          <w:p>
+            <w:pPr>
+              <w:cnfStyle w:val="000000000000" w:firstRow="0" w:lastRow="0" w:firstColumn="0" w:lastColumn="0" w:oddVBand="0" w:evenVBand="0" w:oddHBand="0" w:evenHBand="0" w:firstRowFirstColumn="0" w:firstRowLastColumn="0" w:lastRowFirstColumn="0" w:lastRowLastColumn="0"/>
+            </w:pPr>
+          </w:p>
+        </w:tc>
+        <w:tc>
+          <w:tcPr>
+            <w:tcW w:w="3005" w:type="dxa"/>
+          </w:tcPr>
+          <w:p>
+            <w:pPr>
+              <w:cnfStyle w:val="000000000000" w:firstRow="0" w:lastRow="0" w:firstColumn="0" w:lastColumn="0" w:oddVBand="0" w:evenVBand="0" w:oddHBand="0" w:evenHBand="0" w:firstRowFirstColumn="0" w:firstRowLastColumn="0" w:lastRowFirstColumn="0" w:lastRowLastColumn="0"/>
             </w:pPr>
           </w:p>
         </w:tc>
@@ -436,39 +330,30 @@
           <w:tcPr>
             <w:cnfStyle w:val="001000000000" w:firstRow="0" w:lastRow="0" w:firstColumn="1" w:lastColumn="0" w:oddVBand="0" w:evenVBand="0" w:oddHBand="0" w:evenHBand="0" w:firstRowFirstColumn="0" w:firstRowLastColumn="0" w:lastRowFirstColumn="0" w:lastRowLastColumn="0"/>
             <w:tcW w:w="3005" w:type="dxa"/>
-            <w:tcMar/>
-          </w:tcPr>
-          <w:p>
-            <w:pPr>
-              <w:pStyle w:val="Normal"/>
-            </w:pPr>
-            <w:r>
-              <w:rPr/>
+          </w:tcPr>
+          <w:p>
+            <w:r>
               <w:t>Do 15/10</w:t>
             </w:r>
           </w:p>
         </w:tc>
         <w:tc>
           <w:tcPr>
-            <w:cnfStyle w:val="000000000000" w:firstRow="0" w:lastRow="0" w:firstColumn="0" w:lastColumn="0" w:oddVBand="0" w:evenVBand="0" w:oddHBand="0" w:evenHBand="0" w:firstRowFirstColumn="0" w:firstRowLastColumn="0" w:lastRowFirstColumn="0" w:lastRowLastColumn="0"/>
-            <w:tcW w:w="3005" w:type="dxa"/>
-            <w:tcMar/>
-          </w:tcPr>
-          <w:p>
-            <w:pPr>
-              <w:pStyle w:val="Normal"/>
-            </w:pPr>
-          </w:p>
-        </w:tc>
-        <w:tc>
-          <w:tcPr>
-            <w:cnfStyle w:val="000000000000" w:firstRow="0" w:lastRow="0" w:firstColumn="0" w:lastColumn="0" w:oddVBand="0" w:evenVBand="0" w:oddHBand="0" w:evenHBand="0" w:firstRowFirstColumn="0" w:firstRowLastColumn="0" w:lastRowFirstColumn="0" w:lastRowLastColumn="0"/>
-            <w:tcW w:w="3005" w:type="dxa"/>
-            <w:tcMar/>
-          </w:tcPr>
-          <w:p>
-            <w:pPr>
-              <w:pStyle w:val="Normal"/>
+            <w:tcW w:w="3005" w:type="dxa"/>
+          </w:tcPr>
+          <w:p>
+            <w:pPr>
+              <w:cnfStyle w:val="000000000000" w:firstRow="0" w:lastRow="0" w:firstColumn="0" w:lastColumn="0" w:oddVBand="0" w:evenVBand="0" w:oddHBand="0" w:evenHBand="0" w:firstRowFirstColumn="0" w:firstRowLastColumn="0" w:lastRowFirstColumn="0" w:lastRowLastColumn="0"/>
+            </w:pPr>
+          </w:p>
+        </w:tc>
+        <w:tc>
+          <w:tcPr>
+            <w:tcW w:w="3005" w:type="dxa"/>
+          </w:tcPr>
+          <w:p>
+            <w:pPr>
+              <w:cnfStyle w:val="000000000000" w:firstRow="0" w:lastRow="0" w:firstColumn="0" w:lastColumn="0" w:oddVBand="0" w:evenVBand="0" w:oddHBand="0" w:evenHBand="0" w:firstRowFirstColumn="0" w:firstRowLastColumn="0" w:lastRowFirstColumn="0" w:lastRowLastColumn="0"/>
             </w:pPr>
           </w:p>
         </w:tc>
@@ -478,39 +363,30 @@
           <w:tcPr>
             <w:cnfStyle w:val="001000000000" w:firstRow="0" w:lastRow="0" w:firstColumn="1" w:lastColumn="0" w:oddVBand="0" w:evenVBand="0" w:oddHBand="0" w:evenHBand="0" w:firstRowFirstColumn="0" w:firstRowLastColumn="0" w:lastRowFirstColumn="0" w:lastRowLastColumn="0"/>
             <w:tcW w:w="3005" w:type="dxa"/>
-            <w:tcMar/>
-          </w:tcPr>
-          <w:p>
-            <w:pPr>
-              <w:pStyle w:val="Normal"/>
-            </w:pPr>
-            <w:r>
-              <w:rPr/>
+          </w:tcPr>
+          <w:p>
+            <w:r>
               <w:t>Ma 19/10</w:t>
             </w:r>
           </w:p>
         </w:tc>
         <w:tc>
           <w:tcPr>
-            <w:cnfStyle w:val="000000000000" w:firstRow="0" w:lastRow="0" w:firstColumn="0" w:lastColumn="0" w:oddVBand="0" w:evenVBand="0" w:oddHBand="0" w:evenHBand="0" w:firstRowFirstColumn="0" w:firstRowLastColumn="0" w:lastRowFirstColumn="0" w:lastRowLastColumn="0"/>
-            <w:tcW w:w="3005" w:type="dxa"/>
-            <w:tcMar/>
-          </w:tcPr>
-          <w:p>
-            <w:pPr>
-              <w:pStyle w:val="Normal"/>
-            </w:pPr>
-          </w:p>
-        </w:tc>
-        <w:tc>
-          <w:tcPr>
-            <w:cnfStyle w:val="000000000000" w:firstRow="0" w:lastRow="0" w:firstColumn="0" w:lastColumn="0" w:oddVBand="0" w:evenVBand="0" w:oddHBand="0" w:evenHBand="0" w:firstRowFirstColumn="0" w:firstRowLastColumn="0" w:lastRowFirstColumn="0" w:lastRowLastColumn="0"/>
-            <w:tcW w:w="3005" w:type="dxa"/>
-            <w:tcMar/>
-          </w:tcPr>
-          <w:p>
-            <w:pPr>
-              <w:pStyle w:val="Normal"/>
+            <w:tcW w:w="3005" w:type="dxa"/>
+          </w:tcPr>
+          <w:p>
+            <w:pPr>
+              <w:cnfStyle w:val="000000000000" w:firstRow="0" w:lastRow="0" w:firstColumn="0" w:lastColumn="0" w:oddVBand="0" w:evenVBand="0" w:oddHBand="0" w:evenHBand="0" w:firstRowFirstColumn="0" w:firstRowLastColumn="0" w:lastRowFirstColumn="0" w:lastRowLastColumn="0"/>
+            </w:pPr>
+          </w:p>
+        </w:tc>
+        <w:tc>
+          <w:tcPr>
+            <w:tcW w:w="3005" w:type="dxa"/>
+          </w:tcPr>
+          <w:p>
+            <w:pPr>
+              <w:cnfStyle w:val="000000000000" w:firstRow="0" w:lastRow="0" w:firstColumn="0" w:lastColumn="0" w:oddVBand="0" w:evenVBand="0" w:oddHBand="0" w:evenHBand="0" w:firstRowFirstColumn="0" w:firstRowLastColumn="0" w:lastRowFirstColumn="0" w:lastRowLastColumn="0"/>
             </w:pPr>
           </w:p>
         </w:tc>
@@ -520,43 +396,33 @@
           <w:tcPr>
             <w:cnfStyle w:val="001000000000" w:firstRow="0" w:lastRow="0" w:firstColumn="1" w:lastColumn="0" w:oddVBand="0" w:evenVBand="0" w:oddHBand="0" w:evenHBand="0" w:firstRowFirstColumn="0" w:firstRowLastColumn="0" w:lastRowFirstColumn="0" w:lastRowLastColumn="0"/>
             <w:tcW w:w="3005" w:type="dxa"/>
-            <w:tcMar/>
-          </w:tcPr>
-          <w:p>
-            <w:pPr>
-              <w:pStyle w:val="Normal"/>
-            </w:pPr>
-            <w:r>
-              <w:rPr/>
+          </w:tcPr>
+          <w:p>
+            <w:r>
               <w:t>Do 22/10</w:t>
             </w:r>
           </w:p>
         </w:tc>
         <w:tc>
           <w:tcPr>
-            <w:cnfStyle w:val="000000000000" w:firstRow="0" w:lastRow="0" w:firstColumn="0" w:lastColumn="0" w:oddVBand="0" w:evenVBand="0" w:oddHBand="0" w:evenHBand="0" w:firstRowFirstColumn="0" w:firstRowLastColumn="0" w:lastRowFirstColumn="0" w:lastRowLastColumn="0"/>
-            <w:tcW w:w="3005" w:type="dxa"/>
-            <w:tcMar/>
-          </w:tcPr>
-          <w:p>
-            <w:pPr>
-              <w:pStyle w:val="Normal"/>
-            </w:pPr>
-            <w:r>
-              <w:rPr/>
+            <w:tcW w:w="3005" w:type="dxa"/>
+          </w:tcPr>
+          <w:p>
+            <w:pPr>
+              <w:cnfStyle w:val="000000000000" w:firstRow="0" w:lastRow="0" w:firstColumn="0" w:lastColumn="0" w:oddVBand="0" w:evenVBand="0" w:oddHBand="0" w:evenHBand="0" w:firstRowFirstColumn="0" w:firstRowLastColumn="0" w:lastRowFirstColumn="0" w:lastRowLastColumn="0"/>
+            </w:pPr>
+            <w:r>
               <w:t>Final concept</w:t>
             </w:r>
           </w:p>
         </w:tc>
         <w:tc>
           <w:tcPr>
-            <w:cnfStyle w:val="000000000000" w:firstRow="0" w:lastRow="0" w:firstColumn="0" w:lastColumn="0" w:oddVBand="0" w:evenVBand="0" w:oddHBand="0" w:evenHBand="0" w:firstRowFirstColumn="0" w:firstRowLastColumn="0" w:lastRowFirstColumn="0" w:lastRowLastColumn="0"/>
-            <w:tcW w:w="3005" w:type="dxa"/>
-            <w:tcMar/>
-          </w:tcPr>
-          <w:p>
-            <w:pPr>
-              <w:pStyle w:val="Normal"/>
+            <w:tcW w:w="3005" w:type="dxa"/>
+          </w:tcPr>
+          <w:p>
+            <w:pPr>
+              <w:cnfStyle w:val="000000000000" w:firstRow="0" w:lastRow="0" w:firstColumn="0" w:lastColumn="0" w:oddVBand="0" w:evenVBand="0" w:oddHBand="0" w:evenHBand="0" w:firstRowFirstColumn="0" w:firstRowLastColumn="0" w:lastRowFirstColumn="0" w:lastRowLastColumn="0"/>
             </w:pPr>
           </w:p>
         </w:tc>
@@ -566,43 +432,33 @@
           <w:tcPr>
             <w:cnfStyle w:val="001000000000" w:firstRow="0" w:lastRow="0" w:firstColumn="1" w:lastColumn="0" w:oddVBand="0" w:evenVBand="0" w:oddHBand="0" w:evenHBand="0" w:firstRowFirstColumn="0" w:firstRowLastColumn="0" w:lastRowFirstColumn="0" w:lastRowLastColumn="0"/>
             <w:tcW w:w="3005" w:type="dxa"/>
-            <w:tcMar/>
-          </w:tcPr>
-          <w:p>
-            <w:pPr>
-              <w:pStyle w:val="Normal"/>
-            </w:pPr>
-            <w:r>
-              <w:rPr/>
+          </w:tcPr>
+          <w:p>
+            <w:r>
               <w:t>Ma 26/10</w:t>
             </w:r>
           </w:p>
         </w:tc>
         <w:tc>
           <w:tcPr>
-            <w:cnfStyle w:val="000000000000" w:firstRow="0" w:lastRow="0" w:firstColumn="0" w:lastColumn="0" w:oddVBand="0" w:evenVBand="0" w:oddHBand="0" w:evenHBand="0" w:firstRowFirstColumn="0" w:firstRowLastColumn="0" w:lastRowFirstColumn="0" w:lastRowLastColumn="0"/>
-            <w:tcW w:w="3005" w:type="dxa"/>
-            <w:tcMar/>
-          </w:tcPr>
-          <w:p>
-            <w:pPr>
-              <w:pStyle w:val="Normal"/>
-            </w:pPr>
-            <w:r>
-              <w:rPr/>
+            <w:tcW w:w="3005" w:type="dxa"/>
+          </w:tcPr>
+          <w:p>
+            <w:pPr>
+              <w:cnfStyle w:val="000000000000" w:firstRow="0" w:lastRow="0" w:firstColumn="0" w:lastColumn="0" w:oddVBand="0" w:evenVBand="0" w:oddHBand="0" w:evenHBand="0" w:firstRowFirstColumn="0" w:firstRowLastColumn="0" w:lastRowFirstColumn="0" w:lastRowLastColumn="0"/>
+            </w:pPr>
+            <w:r>
               <w:t>Reflecties</w:t>
             </w:r>
           </w:p>
         </w:tc>
         <w:tc>
           <w:tcPr>
-            <w:cnfStyle w:val="000000000000" w:firstRow="0" w:lastRow="0" w:firstColumn="0" w:lastColumn="0" w:oddVBand="0" w:evenVBand="0" w:oddHBand="0" w:evenHBand="0" w:firstRowFirstColumn="0" w:firstRowLastColumn="0" w:lastRowFirstColumn="0" w:lastRowLastColumn="0"/>
-            <w:tcW w:w="3005" w:type="dxa"/>
-            <w:tcMar/>
-          </w:tcPr>
-          <w:p>
-            <w:pPr>
-              <w:pStyle w:val="Normal"/>
+            <w:tcW w:w="3005" w:type="dxa"/>
+          </w:tcPr>
+          <w:p>
+            <w:pPr>
+              <w:cnfStyle w:val="000000000000" w:firstRow="0" w:lastRow="0" w:firstColumn="0" w:lastColumn="0" w:oddVBand="0" w:evenVBand="0" w:oddHBand="0" w:evenHBand="0" w:firstRowFirstColumn="0" w:firstRowLastColumn="0" w:lastRowFirstColumn="0" w:lastRowLastColumn="0"/>
             </w:pPr>
           </w:p>
         </w:tc>
@@ -612,83 +468,61 @@
           <w:tcPr>
             <w:cnfStyle w:val="001000000000" w:firstRow="0" w:lastRow="0" w:firstColumn="1" w:lastColumn="0" w:oddVBand="0" w:evenVBand="0" w:oddHBand="0" w:evenHBand="0" w:firstRowFirstColumn="0" w:firstRowLastColumn="0" w:lastRowFirstColumn="0" w:lastRowLastColumn="0"/>
             <w:tcW w:w="3005" w:type="dxa"/>
-            <w:tcMar/>
-          </w:tcPr>
-          <w:p>
-            <w:pPr>
-              <w:pStyle w:val="Normal"/>
-            </w:pPr>
-            <w:r>
-              <w:rPr/>
+          </w:tcPr>
+          <w:p>
+            <w:r>
               <w:t>Do 29/10</w:t>
             </w:r>
           </w:p>
         </w:tc>
         <w:tc>
           <w:tcPr>
-            <w:cnfStyle w:val="000000000000" w:firstRow="0" w:lastRow="0" w:firstColumn="0" w:lastColumn="0" w:oddVBand="0" w:evenVBand="0" w:oddHBand="0" w:evenHBand="0" w:firstRowFirstColumn="0" w:firstRowLastColumn="0" w:lastRowFirstColumn="0" w:lastRowLastColumn="0"/>
-            <w:tcW w:w="3005" w:type="dxa"/>
-            <w:tcMar/>
-          </w:tcPr>
-          <w:p>
-            <w:pPr>
-              <w:pStyle w:val="Normal"/>
-            </w:pPr>
-            <w:r>
-              <w:rPr/>
+            <w:tcW w:w="3005" w:type="dxa"/>
+          </w:tcPr>
+          <w:p>
+            <w:pPr>
+              <w:cnfStyle w:val="000000000000" w:firstRow="0" w:lastRow="0" w:firstColumn="0" w:lastColumn="0" w:oddVBand="0" w:evenVBand="0" w:oddHBand="0" w:evenHBand="0" w:firstRowFirstColumn="0" w:firstRowLastColumn="0" w:lastRowFirstColumn="0" w:lastRowLastColumn="0"/>
+            </w:pPr>
+            <w:r>
               <w:t>Game + report (final deadline)</w:t>
             </w:r>
           </w:p>
         </w:tc>
         <w:tc>
           <w:tcPr>
-            <w:cnfStyle w:val="000000000000" w:firstRow="0" w:lastRow="0" w:firstColumn="0" w:lastColumn="0" w:oddVBand="0" w:evenVBand="0" w:oddHBand="0" w:evenHBand="0" w:firstRowFirstColumn="0" w:firstRowLastColumn="0" w:lastRowFirstColumn="0" w:lastRowLastColumn="0"/>
-            <w:tcW w:w="3005" w:type="dxa"/>
-            <w:tcMar/>
-          </w:tcPr>
-          <w:p>
-            <w:pPr>
-              <w:pStyle w:val="Normal"/>
+            <w:tcW w:w="3005" w:type="dxa"/>
+          </w:tcPr>
+          <w:p>
+            <w:pPr>
+              <w:cnfStyle w:val="000000000000" w:firstRow="0" w:lastRow="0" w:firstColumn="0" w:lastColumn="0" w:oddVBand="0" w:evenVBand="0" w:oddHBand="0" w:evenHBand="0" w:firstRowFirstColumn="0" w:firstRowLastColumn="0" w:lastRowFirstColumn="0" w:lastRowLastColumn="0"/>
             </w:pPr>
           </w:p>
         </w:tc>
       </w:tr>
     </w:tbl>
+    <w:p/>
     <w:p>
-      <w:pPr>
-        <w:pStyle w:val="Normal"/>
-      </w:pPr>
-    </w:p>
-    <w:p>
-      <w:pPr>
-        <w:pStyle w:val="Normal"/>
-      </w:pPr>
       <w:r>
-        <w:rPr/>
-        <w:t xml:space="preserve">14.30-15.30 maandag </w:t>
+        <w:t>1</w:t>
+      </w:r>
+      <w:r>
+        <w:t>3</w:t>
+      </w:r>
+      <w:bookmarkStart w:id="0" w:name="_GoBack"/>
+      <w:bookmarkEnd w:id="0"/>
+      <w:r>
+        <w:t xml:space="preserve">.30-15.30 maandag </w:t>
       </w:r>
     </w:p>
     <w:p>
-      <w:pPr>
-        <w:pStyle w:val="Normal"/>
-      </w:pPr>
       <w:r>
-        <w:rPr/>
         <w:t>15.00-17.00 donderdag</w:t>
       </w:r>
     </w:p>
-    <w:p>
-      <w:pPr>
-        <w:pStyle w:val="Normal"/>
-      </w:pPr>
-    </w:p>
-    <w:p>
-      <w:pPr>
-        <w:pStyle w:val="Normal"/>
-      </w:pPr>
-    </w:p>
+    <w:p/>
+    <w:p/>
     <w:sectPr>
-      <w:pgSz w:w="11906" w:h="16838" w:orient="portrait"/>
+      <w:pgSz w:w="11906" w:h="16838"/>
       <w:pgMar w:top="1440" w:right="1440" w:bottom="1440" w:left="1440" w:header="708" w:footer="708" w:gutter="0"/>
       <w:cols w:space="708"/>
       <w:docGrid w:linePitch="360"/>
@@ -698,11 +532,11 @@
 </file>
 
 <file path=word/styles.xml><?xml version="1.0" encoding="utf-8"?>
-<w:styles xmlns:wp14="http://schemas.microsoft.com/office/word/2010/wordprocessingDrawing" xmlns:mc="http://schemas.openxmlformats.org/markup-compatibility/2006" xmlns:r="http://schemas.openxmlformats.org/officeDocument/2006/relationships" xmlns:w="http://schemas.openxmlformats.org/wordprocessingml/2006/main" xmlns:w14="http://schemas.microsoft.com/office/word/2010/wordml" xmlns:w15="http://schemas.microsoft.com/office/word/2012/wordml" mc:Ignorable="w14 w15 wp14">
+<w:styles xmlns:mc="http://schemas.openxmlformats.org/markup-compatibility/2006" xmlns:r="http://schemas.openxmlformats.org/officeDocument/2006/relationships" xmlns:w="http://schemas.openxmlformats.org/wordprocessingml/2006/main" xmlns:w14="http://schemas.microsoft.com/office/word/2010/wordml" xmlns:w15="http://schemas.microsoft.com/office/word/2012/wordml" xmlns:w16cid="http://schemas.microsoft.com/office/word/2016/wordml/cid" xmlns:w16se="http://schemas.microsoft.com/office/word/2015/wordml/symex" mc:Ignorable="w14 w15 w16se w16cid">
   <w:docDefaults>
     <w:rPrDefault>
       <w:rPr>
-        <w:rFonts w:asciiTheme="minorHAnsi" w:hAnsiTheme="minorHAnsi" w:eastAsiaTheme="minorHAnsi" w:cstheme="minorBidi"/>
+        <w:rFonts w:asciiTheme="minorHAnsi" w:eastAsiaTheme="minorHAnsi" w:hAnsiTheme="minorHAnsi" w:cstheme="minorBidi"/>
         <w:sz w:val="22"/>
         <w:szCs w:val="22"/>
         <w:lang w:val="nl-NL" w:eastAsia="en-US" w:bidi="ar-SA"/>
@@ -714,17 +548,17 @@
       </w:pPr>
     </w:pPrDefault>
   </w:docDefaults>
-  <w:latentStyles w:defLockedState="0" w:defUIPriority="99" w:defSemiHidden="0" w:defUnhideWhenUsed="0" w:defQFormat="0" w:count="371">
+  <w:latentStyles w:defLockedState="0" w:defUIPriority="99" w:defSemiHidden="0" w:defUnhideWhenUsed="0" w:defQFormat="0" w:count="376">
     <w:lsdException w:name="Normal" w:uiPriority="0" w:qFormat="1"/>
     <w:lsdException w:name="heading 1" w:uiPriority="9" w:qFormat="1"/>
-    <w:lsdException w:name="heading 2" w:uiPriority="9" w:semiHidden="1" w:unhideWhenUsed="1" w:qFormat="1"/>
-    <w:lsdException w:name="heading 3" w:uiPriority="9" w:semiHidden="1" w:unhideWhenUsed="1" w:qFormat="1"/>
-    <w:lsdException w:name="heading 4" w:uiPriority="9" w:semiHidden="1" w:unhideWhenUsed="1" w:qFormat="1"/>
-    <w:lsdException w:name="heading 5" w:uiPriority="9" w:semiHidden="1" w:unhideWhenUsed="1" w:qFormat="1"/>
-    <w:lsdException w:name="heading 6" w:uiPriority="9" w:semiHidden="1" w:unhideWhenUsed="1" w:qFormat="1"/>
-    <w:lsdException w:name="heading 7" w:uiPriority="9" w:semiHidden="1" w:unhideWhenUsed="1" w:qFormat="1"/>
-    <w:lsdException w:name="heading 8" w:uiPriority="9" w:semiHidden="1" w:unhideWhenUsed="1" w:qFormat="1"/>
-    <w:lsdException w:name="heading 9" w:uiPriority="9" w:semiHidden="1" w:unhideWhenUsed="1" w:qFormat="1"/>
+    <w:lsdException w:name="heading 2" w:semiHidden="1" w:uiPriority="9" w:unhideWhenUsed="1" w:qFormat="1"/>
+    <w:lsdException w:name="heading 3" w:semiHidden="1" w:uiPriority="9" w:unhideWhenUsed="1" w:qFormat="1"/>
+    <w:lsdException w:name="heading 4" w:semiHidden="1" w:uiPriority="9" w:unhideWhenUsed="1" w:qFormat="1"/>
+    <w:lsdException w:name="heading 5" w:semiHidden="1" w:uiPriority="9" w:unhideWhenUsed="1" w:qFormat="1"/>
+    <w:lsdException w:name="heading 6" w:semiHidden="1" w:uiPriority="9" w:unhideWhenUsed="1" w:qFormat="1"/>
+    <w:lsdException w:name="heading 7" w:semiHidden="1" w:uiPriority="9" w:unhideWhenUsed="1" w:qFormat="1"/>
+    <w:lsdException w:name="heading 8" w:semiHidden="1" w:uiPriority="9" w:unhideWhenUsed="1" w:qFormat="1"/>
+    <w:lsdException w:name="heading 9" w:semiHidden="1" w:uiPriority="9" w:unhideWhenUsed="1" w:qFormat="1"/>
     <w:lsdException w:name="index 1" w:semiHidden="1" w:unhideWhenUsed="1"/>
     <w:lsdException w:name="index 2" w:semiHidden="1" w:unhideWhenUsed="1"/>
     <w:lsdException w:name="index 3" w:semiHidden="1" w:unhideWhenUsed="1"/>
@@ -734,22 +568,22 @@
     <w:lsdException w:name="index 7" w:semiHidden="1" w:unhideWhenUsed="1"/>
     <w:lsdException w:name="index 8" w:semiHidden="1" w:unhideWhenUsed="1"/>
     <w:lsdException w:name="index 9" w:semiHidden="1" w:unhideWhenUsed="1"/>
-    <w:lsdException w:name="toc 1" w:uiPriority="39" w:semiHidden="1" w:unhideWhenUsed="1"/>
-    <w:lsdException w:name="toc 2" w:uiPriority="39" w:semiHidden="1" w:unhideWhenUsed="1"/>
-    <w:lsdException w:name="toc 3" w:uiPriority="39" w:semiHidden="1" w:unhideWhenUsed="1"/>
-    <w:lsdException w:name="toc 4" w:uiPriority="39" w:semiHidden="1" w:unhideWhenUsed="1"/>
-    <w:lsdException w:name="toc 5" w:uiPriority="39" w:semiHidden="1" w:unhideWhenUsed="1"/>
-    <w:lsdException w:name="toc 6" w:uiPriority="39" w:semiHidden="1" w:unhideWhenUsed="1"/>
-    <w:lsdException w:name="toc 7" w:uiPriority="39" w:semiHidden="1" w:unhideWhenUsed="1"/>
-    <w:lsdException w:name="toc 8" w:uiPriority="39" w:semiHidden="1" w:unhideWhenUsed="1"/>
-    <w:lsdException w:name="toc 9" w:uiPriority="39" w:semiHidden="1" w:unhideWhenUsed="1"/>
+    <w:lsdException w:name="toc 1" w:semiHidden="1" w:uiPriority="39" w:unhideWhenUsed="1"/>
+    <w:lsdException w:name="toc 2" w:semiHidden="1" w:uiPriority="39" w:unhideWhenUsed="1"/>
+    <w:lsdException w:name="toc 3" w:semiHidden="1" w:uiPriority="39" w:unhideWhenUsed="1"/>
+    <w:lsdException w:name="toc 4" w:semiHidden="1" w:uiPriority="39" w:unhideWhenUsed="1"/>
+    <w:lsdException w:name="toc 5" w:semiHidden="1" w:uiPriority="39" w:unhideWhenUsed="1"/>
+    <w:lsdException w:name="toc 6" w:semiHidden="1" w:uiPriority="39" w:unhideWhenUsed="1"/>
+    <w:lsdException w:name="toc 7" w:semiHidden="1" w:uiPriority="39" w:unhideWhenUsed="1"/>
+    <w:lsdException w:name="toc 8" w:semiHidden="1" w:uiPriority="39" w:unhideWhenUsed="1"/>
+    <w:lsdException w:name="toc 9" w:semiHidden="1" w:uiPriority="39" w:unhideWhenUsed="1"/>
     <w:lsdException w:name="Normal Indent" w:semiHidden="1" w:unhideWhenUsed="1"/>
     <w:lsdException w:name="footnote text" w:semiHidden="1" w:unhideWhenUsed="1"/>
     <w:lsdException w:name="annotation text" w:semiHidden="1" w:unhideWhenUsed="1"/>
     <w:lsdException w:name="header" w:semiHidden="1" w:unhideWhenUsed="1"/>
     <w:lsdException w:name="footer" w:semiHidden="1" w:unhideWhenUsed="1"/>
     <w:lsdException w:name="index heading" w:semiHidden="1" w:unhideWhenUsed="1"/>
-    <w:lsdException w:name="caption" w:uiPriority="35" w:semiHidden="1" w:unhideWhenUsed="1" w:qFormat="1"/>
+    <w:lsdException w:name="caption" w:semiHidden="1" w:uiPriority="35" w:unhideWhenUsed="1" w:qFormat="1"/>
     <w:lsdException w:name="table of figures" w:semiHidden="1" w:unhideWhenUsed="1"/>
     <w:lsdException w:name="envelope address" w:semiHidden="1" w:unhideWhenUsed="1"/>
     <w:lsdException w:name="envelope return" w:semiHidden="1" w:unhideWhenUsed="1"/>
@@ -780,7 +614,7 @@
     <w:lsdException w:name="Title" w:uiPriority="10" w:qFormat="1"/>
     <w:lsdException w:name="Closing" w:semiHidden="1" w:unhideWhenUsed="1"/>
     <w:lsdException w:name="Signature" w:semiHidden="1" w:unhideWhenUsed="1"/>
-    <w:lsdException w:name="Default Paragraph Font" w:uiPriority="1" w:semiHidden="1" w:unhideWhenUsed="1"/>
+    <w:lsdException w:name="Default Paragraph Font" w:semiHidden="1" w:uiPriority="1" w:unhideWhenUsed="1"/>
     <w:lsdException w:name="Body Text" w:semiHidden="1" w:unhideWhenUsed="1"/>
     <w:lsdException w:name="Body Text Indent" w:semiHidden="1" w:unhideWhenUsed="1"/>
     <w:lsdException w:name="List Continue" w:semiHidden="1" w:unhideWhenUsed="1"/>
@@ -820,7 +654,6 @@
     <w:lsdException w:name="HTML Sample" w:semiHidden="1" w:unhideWhenUsed="1"/>
     <w:lsdException w:name="HTML Typewriter" w:semiHidden="1" w:unhideWhenUsed="1"/>
     <w:lsdException w:name="HTML Variable" w:semiHidden="1" w:unhideWhenUsed="1"/>
-    <w:lsdException w:name="Normal Table" w:semiHidden="1" w:unhideWhenUsed="1"/>
     <w:lsdException w:name="annotation subject" w:semiHidden="1" w:unhideWhenUsed="1"/>
     <w:lsdException w:name="No List" w:semiHidden="1" w:unhideWhenUsed="1"/>
     <w:lsdException w:name="Outline List 1" w:semiHidden="1" w:unhideWhenUsed="1"/>
@@ -863,11 +696,8 @@
     <w:lsdException w:name="Table Contemporary" w:semiHidden="1" w:unhideWhenUsed="1"/>
     <w:lsdException w:name="Table Elegant" w:semiHidden="1" w:unhideWhenUsed="1"/>
     <w:lsdException w:name="Table Professional" w:semiHidden="1" w:unhideWhenUsed="1"/>
-    <w:lsdException w:name="Table Subtle 1" w:semiHidden="1" w:unhideWhenUsed="1"/>
     <w:lsdException w:name="Table Subtle 2" w:semiHidden="1" w:unhideWhenUsed="1"/>
     <w:lsdException w:name="Table Web 1" w:semiHidden="1" w:unhideWhenUsed="1"/>
-    <w:lsdException w:name="Table Web 2" w:semiHidden="1" w:unhideWhenUsed="1"/>
-    <w:lsdException w:name="Table Web 3" w:semiHidden="1" w:unhideWhenUsed="1"/>
     <w:lsdException w:name="Balloon Text" w:semiHidden="1" w:unhideWhenUsed="1"/>
     <w:lsdException w:name="Table Grid" w:uiPriority="39"/>
     <w:lsdException w:name="Table Theme" w:semiHidden="1" w:unhideWhenUsed="1"/>
@@ -980,8 +810,8 @@
     <w:lsdException w:name="Subtle Reference" w:uiPriority="31" w:qFormat="1"/>
     <w:lsdException w:name="Intense Reference" w:uiPriority="32" w:qFormat="1"/>
     <w:lsdException w:name="Book Title" w:uiPriority="33" w:qFormat="1"/>
-    <w:lsdException w:name="Bibliography" w:uiPriority="37" w:semiHidden="1" w:unhideWhenUsed="1"/>
-    <w:lsdException w:name="TOC Heading" w:uiPriority="39" w:semiHidden="1" w:unhideWhenUsed="1" w:qFormat="1"/>
+    <w:lsdException w:name="Bibliography" w:semiHidden="1" w:uiPriority="37" w:unhideWhenUsed="1"/>
+    <w:lsdException w:name="TOC Heading" w:semiHidden="1" w:uiPriority="39" w:unhideWhenUsed="1" w:qFormat="1"/>
     <w:lsdException w:name="Plain Table 1" w:uiPriority="41"/>
     <w:lsdException w:name="Plain Table 2" w:uiPriority="42"/>
     <w:lsdException w:name="Plain Table 3" w:uiPriority="43"/>
@@ -1086,18 +916,23 @@
     <w:lsdException w:name="List Table 5 Dark Accent 6" w:uiPriority="50"/>
     <w:lsdException w:name="List Table 6 Colorful Accent 6" w:uiPriority="51"/>
     <w:lsdException w:name="List Table 7 Colorful Accent 6" w:uiPriority="52"/>
+    <w:lsdException w:name="Mention" w:semiHidden="1" w:unhideWhenUsed="1"/>
+    <w:lsdException w:name="Smart Hyperlink" w:semiHidden="1" w:unhideWhenUsed="1"/>
+    <w:lsdException w:name="Hashtag" w:semiHidden="1" w:unhideWhenUsed="1"/>
+    <w:lsdException w:name="Unresolved Mention" w:semiHidden="1" w:unhideWhenUsed="1"/>
+    <w:lsdException w:name="Smart Link" w:semiHidden="1" w:unhideWhenUsed="1"/>
   </w:latentStyles>
-  <w:style w:type="paragraph" w:styleId="Normal" w:default="1">
+  <w:style w:type="paragraph" w:default="1" w:styleId="Normal">
     <w:name w:val="Normal"/>
     <w:qFormat/>
   </w:style>
-  <w:style w:type="character" w:styleId="DefaultParagraphFont" w:default="1">
+  <w:style w:type="character" w:default="1" w:styleId="DefaultParagraphFont">
     <w:name w:val="Default Paragraph Font"/>
     <w:uiPriority w:val="1"/>
     <w:semiHidden/>
     <w:unhideWhenUsed/>
   </w:style>
-  <w:style w:type="table" w:styleId="TableNormal" w:default="1">
+  <w:style w:type="table" w:default="1" w:styleId="TableNormal">
     <w:name w:val="Normal Table"/>
     <w:uiPriority w:val="99"/>
     <w:semiHidden/>
@@ -1112,65 +947,51 @@
       </w:tblCellMar>
     </w:tblPr>
   </w:style>
-  <w:style w:type="numbering" w:styleId="NoList" w:default="1">
+  <w:style w:type="numbering" w:default="1" w:styleId="NoList">
     <w:name w:val="No List"/>
     <w:uiPriority w:val="99"/>
     <w:semiHidden/>
     <w:unhideWhenUsed/>
   </w:style>
-  <w:style xmlns:w="http://schemas.openxmlformats.org/wordprocessingml/2006/main" w:type="table" w:styleId="TableGrid">
-    <w:name xmlns:w="http://schemas.openxmlformats.org/wordprocessingml/2006/main" w:val="Table Grid"/>
-    <w:basedOn xmlns:w="http://schemas.openxmlformats.org/wordprocessingml/2006/main" w:val="TableNormal"/>
-    <w:uiPriority xmlns:w="http://schemas.openxmlformats.org/wordprocessingml/2006/main" w:val="59"/>
-    <w:rsid xmlns:w="http://schemas.openxmlformats.org/wordprocessingml/2006/main" w:val="00FB4123"/>
-    <w:pPr xmlns:w="http://schemas.openxmlformats.org/wordprocessingml/2006/main">
+  <w:style w:type="table" w:styleId="TableGrid">
+    <w:name w:val="Table Grid"/>
+    <w:basedOn w:val="TableNormal"/>
+    <w:uiPriority w:val="59"/>
+    <w:rsid w:val="00FB4123"/>
+    <w:pPr>
       <w:spacing w:after="0" w:line="240" w:lineRule="auto"/>
     </w:pPr>
-    <w:tblPr xmlns:w="http://schemas.openxmlformats.org/wordprocessingml/2006/main">
-      <w:tblInd w:w="0" w:type="dxa"/>
+    <w:tblPr>
       <w:tblBorders>
-        <w:top w:val="single" w:color="000000" w:themeColor="text1" w:sz="4" w:space="0"/>
-        <w:left w:val="single" w:color="000000" w:themeColor="text1" w:sz="4" w:space="0"/>
-        <w:bottom w:val="single" w:color="000000" w:themeColor="text1" w:sz="4" w:space="0"/>
-        <w:right w:val="single" w:color="000000" w:themeColor="text1" w:sz="4" w:space="0"/>
-        <w:insideH w:val="single" w:color="000000" w:themeColor="text1" w:sz="4" w:space="0"/>
-        <w:insideV w:val="single" w:color="000000" w:themeColor="text1" w:sz="4" w:space="0"/>
+        <w:top w:val="single" w:sz="4" w:space="0" w:color="000000" w:themeColor="text1"/>
+        <w:left w:val="single" w:sz="4" w:space="0" w:color="000000" w:themeColor="text1"/>
+        <w:bottom w:val="single" w:sz="4" w:space="0" w:color="000000" w:themeColor="text1"/>
+        <w:right w:val="single" w:sz="4" w:space="0" w:color="000000" w:themeColor="text1"/>
+        <w:insideH w:val="single" w:sz="4" w:space="0" w:color="000000" w:themeColor="text1"/>
+        <w:insideV w:val="single" w:sz="4" w:space="0" w:color="000000" w:themeColor="text1"/>
       </w:tblBorders>
-      <w:tblCellMar>
-        <w:top w:w="0" w:type="dxa"/>
-        <w:left w:w="108" w:type="dxa"/>
-        <w:bottom w:w="0" w:type="dxa"/>
-        <w:right w:w="108" w:type="dxa"/>
-      </w:tblCellMar>
     </w:tblPr>
   </w:style>
-  <w:style xmlns:w14="http://schemas.microsoft.com/office/word/2010/wordml" xmlns:mc="http://schemas.openxmlformats.org/markup-compatibility/2006" xmlns:w="http://schemas.openxmlformats.org/wordprocessingml/2006/main" w:type="table" w:styleId="GridTable4-Accent1" mc:Ignorable="w14">
-    <w:name xmlns:w="http://schemas.openxmlformats.org/wordprocessingml/2006/main" w:val="Grid Table 4 Accent 1"/>
-    <w:basedOn xmlns:w="http://schemas.openxmlformats.org/wordprocessingml/2006/main" w:val="TableNormal"/>
-    <w:uiPriority xmlns:w="http://schemas.openxmlformats.org/wordprocessingml/2006/main" w:val="49"/>
-    <w:pPr xmlns:w="http://schemas.openxmlformats.org/wordprocessingml/2006/main">
-      <w:spacing xmlns:w="http://schemas.openxmlformats.org/wordprocessingml/2006/main" w:after="0" w:line="240" w:lineRule="auto"/>
+  <w:style w:type="table" w:styleId="GridTable4-Accent1">
+    <w:name w:val="Grid Table 4 Accent 1"/>
+    <w:basedOn w:val="TableNormal"/>
+    <w:uiPriority w:val="49"/>
+    <w:pPr>
+      <w:spacing w:after="0" w:line="240" w:lineRule="auto"/>
     </w:pPr>
-    <w:tblPr xmlns:w="http://schemas.openxmlformats.org/wordprocessingml/2006/main">
+    <w:tblPr>
       <w:tblStyleRowBandSize w:val="1"/>
       <w:tblStyleColBandSize w:val="1"/>
-      <w:tblInd w:w="0" w:type="dxa"/>
       <w:tblBorders>
-        <w:top w:val="single" w:color="9CC2E5" w:themeColor="accent1" w:themeTint="99" w:sz="4" w:space="0"/>
-        <w:left w:val="single" w:color="9CC2E5" w:themeColor="accent1" w:themeTint="99" w:sz="4" w:space="0"/>
-        <w:bottom w:val="single" w:color="9CC2E5" w:themeColor="accent1" w:themeTint="99" w:sz="4" w:space="0"/>
-        <w:right w:val="single" w:color="9CC2E5" w:themeColor="accent1" w:themeTint="99" w:sz="4" w:space="0"/>
-        <w:insideH w:val="single" w:color="9CC2E5" w:themeColor="accent1" w:themeTint="99" w:sz="4" w:space="0"/>
-        <w:insideV w:val="single" w:color="9CC2E5" w:themeColor="accent1" w:themeTint="99" w:sz="4" w:space="0"/>
+        <w:top w:val="single" w:sz="4" w:space="0" w:color="8EAADB" w:themeColor="accent1" w:themeTint="99"/>
+        <w:left w:val="single" w:sz="4" w:space="0" w:color="8EAADB" w:themeColor="accent1" w:themeTint="99"/>
+        <w:bottom w:val="single" w:sz="4" w:space="0" w:color="8EAADB" w:themeColor="accent1" w:themeTint="99"/>
+        <w:right w:val="single" w:sz="4" w:space="0" w:color="8EAADB" w:themeColor="accent1" w:themeTint="99"/>
+        <w:insideH w:val="single" w:sz="4" w:space="0" w:color="8EAADB" w:themeColor="accent1" w:themeTint="99"/>
+        <w:insideV w:val="single" w:sz="4" w:space="0" w:color="8EAADB" w:themeColor="accent1" w:themeTint="99"/>
       </w:tblBorders>
-      <w:tblCellMar>
-        <w:top w:w="0" w:type="dxa"/>
-        <w:left w:w="108" w:type="dxa"/>
-        <w:bottom w:w="0" w:type="dxa"/>
-        <w:right w:w="108" w:type="dxa"/>
-      </w:tblCellMar>
     </w:tblPr>
-    <w:tblStylePr xmlns:w="http://schemas.openxmlformats.org/wordprocessingml/2006/main" w:type="firstRow">
+    <w:tblStylePr w:type="firstRow">
       <w:rPr>
         <w:b/>
         <w:bCs/>
@@ -1179,17 +1000,17 @@
       <w:tblPr/>
       <w:tcPr>
         <w:tcBorders>
-          <w:top w:val="single" w:color="5B9BD5" w:themeColor="accent1" w:sz="4" w:space="0"/>
-          <w:left w:val="single" w:color="5B9BD5" w:themeColor="accent1" w:sz="4" w:space="0"/>
-          <w:bottom w:val="single" w:color="5B9BD5" w:themeColor="accent1" w:sz="4" w:space="0"/>
-          <w:right w:val="single" w:color="5B9BD5" w:themeColor="accent1" w:sz="4" w:space="0"/>
+          <w:top w:val="single" w:sz="4" w:space="0" w:color="4472C4" w:themeColor="accent1"/>
+          <w:left w:val="single" w:sz="4" w:space="0" w:color="4472C4" w:themeColor="accent1"/>
+          <w:bottom w:val="single" w:sz="4" w:space="0" w:color="4472C4" w:themeColor="accent1"/>
+          <w:right w:val="single" w:sz="4" w:space="0" w:color="4472C4" w:themeColor="accent1"/>
           <w:insideH w:val="nil"/>
           <w:insideV w:val="nil"/>
         </w:tcBorders>
-        <w:shd w:val="clear" w:color="auto" w:fill="5B9BD5" w:themeFill="accent1"/>
+        <w:shd w:val="clear" w:color="auto" w:fill="4472C4" w:themeFill="accent1"/>
       </w:tcPr>
     </w:tblStylePr>
-    <w:tblStylePr xmlns:w="http://schemas.openxmlformats.org/wordprocessingml/2006/main" w:type="lastRow">
+    <w:tblStylePr w:type="lastRow">
       <w:rPr>
         <w:b/>
         <w:bCs/>
@@ -1197,32 +1018,32 @@
       <w:tblPr/>
       <w:tcPr>
         <w:tcBorders>
-          <w:top w:val="double" w:color="5B9BD5" w:themeColor="accent1" w:sz="4" w:space="0"/>
+          <w:top w:val="double" w:sz="4" w:space="0" w:color="4472C4" w:themeColor="accent1"/>
         </w:tcBorders>
       </w:tcPr>
     </w:tblStylePr>
-    <w:tblStylePr xmlns:w="http://schemas.openxmlformats.org/wordprocessingml/2006/main" w:type="firstCol">
+    <w:tblStylePr w:type="firstCol">
       <w:rPr>
         <w:b/>
         <w:bCs/>
       </w:rPr>
     </w:tblStylePr>
-    <w:tblStylePr xmlns:w="http://schemas.openxmlformats.org/wordprocessingml/2006/main" w:type="lastCol">
+    <w:tblStylePr w:type="lastCol">
       <w:rPr>
         <w:b/>
         <w:bCs/>
       </w:rPr>
     </w:tblStylePr>
-    <w:tblStylePr xmlns:w="http://schemas.openxmlformats.org/wordprocessingml/2006/main" w:type="band1Vert">
+    <w:tblStylePr w:type="band1Vert">
       <w:tblPr/>
       <w:tcPr>
-        <w:shd w:val="clear" w:color="auto" w:fill="DEEAF6" w:themeFill="accent1" w:themeFillTint="33"/>
+        <w:shd w:val="clear" w:color="auto" w:fill="D9E2F3" w:themeFill="accent1" w:themeFillTint="33"/>
       </w:tcPr>
     </w:tblStylePr>
-    <w:tblStylePr xmlns:w="http://schemas.openxmlformats.org/wordprocessingml/2006/main" w:type="band1Horz">
+    <w:tblStylePr w:type="band1Horz">
       <w:tblPr/>
       <w:tcPr>
-        <w:shd w:val="clear" w:color="auto" w:fill="DEEAF6" w:themeFill="accent1" w:themeFillTint="33"/>
+        <w:shd w:val="clear" w:color="auto" w:fill="D9E2F3" w:themeFill="accent1" w:themeFillTint="33"/>
       </w:tcPr>
     </w:tblStylePr>
   </w:style>

</xml_diff>

<commit_message>
Updated Planning, added reference list
</commit_message>
<xml_diff>
--- a/Planning.docx
+++ b/Planning.docx
@@ -59,10 +59,12 @@
       <w:tr>
         <w:tc>
           <w:tcPr>
-            <w:cnfStyle w:val="001000000000" w:firstRow="0" w:lastRow="0" w:firstColumn="1" w:lastColumn="0" w:oddVBand="0" w:evenVBand="0" w:oddHBand="0" w:evenHBand="0" w:firstRowFirstColumn="0" w:firstRowLastColumn="0" w:lastRowFirstColumn="0" w:lastRowLastColumn="0"/>
-            <w:tcW w:w="3005" w:type="dxa"/>
-          </w:tcPr>
-          <w:p>
+            <w:tcW w:w="3005" w:type="dxa"/>
+          </w:tcPr>
+          <w:p>
+            <w:pPr>
+              <w:cnfStyle w:val="001000000000" w:firstRow="0" w:lastRow="0" w:firstColumn="1" w:lastColumn="0" w:oddVBand="0" w:evenVBand="0" w:oddHBand="0" w:evenHBand="0" w:firstRowFirstColumn="0" w:firstRowLastColumn="0" w:lastRowFirstColumn="0" w:lastRowLastColumn="0"/>
+            </w:pPr>
             <w:r>
               <w:t>Ma 28/9</w:t>
             </w:r>
@@ -73,70 +75,54 @@
             <w:tcW w:w="3005" w:type="dxa"/>
           </w:tcPr>
           <w:p>
-            <w:pPr>
-              <w:cnfStyle w:val="000000000000" w:firstRow="0" w:lastRow="0" w:firstColumn="0" w:lastColumn="0" w:oddVBand="0" w:evenVBand="0" w:oddHBand="0" w:evenHBand="0" w:firstRowFirstColumn="0" w:firstRowLastColumn="0" w:lastRowFirstColumn="0" w:lastRowLastColumn="0"/>
-            </w:pPr>
-            <w:r>
-              <w:t>Begin aan Player</w:t>
-            </w:r>
-          </w:p>
-          <w:p>
-            <w:pPr>
-              <w:cnfStyle w:val="000000000000" w:firstRow="0" w:lastRow="0" w:firstColumn="0" w:lastColumn="0" w:oddVBand="0" w:evenVBand="0" w:oddHBand="0" w:evenHBand="0" w:firstRowFirstColumn="0" w:firstRowLastColumn="0" w:lastRowFirstColumn="0" w:lastRowLastColumn="0"/>
-            </w:pPr>
-            <w:r>
-              <w:t>Begin aan Basis van enemies</w:t>
-            </w:r>
-          </w:p>
-          <w:p>
-            <w:pPr>
-              <w:cnfStyle w:val="000000000000" w:firstRow="0" w:lastRow="0" w:firstColumn="0" w:lastColumn="0" w:oddVBand="0" w:evenVBand="0" w:oddHBand="0" w:evenHBand="0" w:firstRowFirstColumn="0" w:firstRowLastColumn="0" w:lastRowFirstColumn="0" w:lastRowLastColumn="0"/>
-            </w:pPr>
+            <w:r>
+              <w:t xml:space="preserve">Begin aan </w:t>
+            </w:r>
+            <w:proofErr w:type="spellStart"/>
+            <w:r>
+              <w:t>Player</w:t>
+            </w:r>
+            <w:proofErr w:type="spellEnd"/>
+          </w:p>
+          <w:p>
+            <w:r>
+              <w:t xml:space="preserve">Begin aan Basis van </w:t>
+            </w:r>
+            <w:proofErr w:type="spellStart"/>
+            <w:r>
+              <w:t>enemies</w:t>
+            </w:r>
+            <w:proofErr w:type="spellEnd"/>
+          </w:p>
+          <w:p>
             <w:r>
               <w:t>Begin aan basis van power ups</w:t>
             </w:r>
           </w:p>
           <w:p>
-            <w:pPr>
-              <w:cnfStyle w:val="000000000000" w:firstRow="0" w:lastRow="0" w:firstColumn="0" w:lastColumn="0" w:oddVBand="0" w:evenVBand="0" w:oddHBand="0" w:evenHBand="0" w:firstRowFirstColumn="0" w:firstRowLastColumn="0" w:lastRowFirstColumn="0" w:lastRowLastColumn="0"/>
-            </w:pPr>
             <w:r>
               <w:t>Begin aan basis van water</w:t>
             </w:r>
           </w:p>
           <w:p>
-            <w:pPr>
-              <w:cnfStyle w:val="000000000000" w:firstRow="0" w:lastRow="0" w:firstColumn="0" w:lastColumn="0" w:oddVBand="0" w:evenVBand="0" w:oddHBand="0" w:evenHBand="0" w:firstRowFirstColumn="0" w:firstRowLastColumn="0" w:lastRowFirstColumn="0" w:lastRowLastColumn="0"/>
-            </w:pPr>
             <w:r>
               <w:t>Begin aan basis van platform</w:t>
             </w:r>
           </w:p>
-          <w:p>
-            <w:pPr>
-              <w:cnfStyle w:val="000000000000" w:firstRow="0" w:lastRow="0" w:firstColumn="0" w:lastColumn="0" w:oddVBand="0" w:evenVBand="0" w:oddHBand="0" w:evenHBand="0" w:firstRowFirstColumn="0" w:firstRowLastColumn="0" w:lastRowFirstColumn="0" w:lastRowLastColumn="0"/>
-            </w:pPr>
-          </w:p>
-          <w:p>
-            <w:pPr>
-              <w:cnfStyle w:val="000000000000" w:firstRow="0" w:lastRow="0" w:firstColumn="0" w:lastColumn="0" w:oddVBand="0" w:evenVBand="0" w:oddHBand="0" w:evenHBand="0" w:firstRowFirstColumn="0" w:firstRowLastColumn="0" w:lastRowFirstColumn="0" w:lastRowLastColumn="0"/>
-            </w:pPr>
+          <w:p/>
+          <w:p>
             <w:r>
               <w:t xml:space="preserve">Extra taken: </w:t>
             </w:r>
           </w:p>
           <w:p>
-            <w:pPr>
-              <w:cnfStyle w:val="000000000000" w:firstRow="0" w:lastRow="0" w:firstColumn="0" w:lastColumn="0" w:oddVBand="0" w:evenVBand="0" w:oddHBand="0" w:evenHBand="0" w:firstRowFirstColumn="0" w:firstRowLastColumn="0" w:lastRowFirstColumn="0" w:lastRowLastColumn="0"/>
-            </w:pPr>
+            <w:proofErr w:type="spellStart"/>
             <w:r>
               <w:t>Coins</w:t>
             </w:r>
-          </w:p>
-          <w:p>
-            <w:pPr>
-              <w:cnfStyle w:val="000000000000" w:firstRow="0" w:lastRow="0" w:firstColumn="0" w:lastColumn="0" w:oddVBand="0" w:evenVBand="0" w:oddHBand="0" w:evenHBand="0" w:firstRowFirstColumn="0" w:firstRowLastColumn="0" w:lastRowFirstColumn="0" w:lastRowLastColumn="0"/>
-            </w:pPr>
+            <w:proofErr w:type="spellEnd"/>
+          </w:p>
+          <w:p>
             <w:r>
               <w:t>collectables</w:t>
             </w:r>
@@ -147,46 +133,32 @@
             <w:tcW w:w="3005" w:type="dxa"/>
           </w:tcPr>
           <w:p>
-            <w:pPr>
-              <w:cnfStyle w:val="000000000000" w:firstRow="0" w:lastRow="0" w:firstColumn="0" w:lastColumn="0" w:oddVBand="0" w:evenVBand="0" w:oddHBand="0" w:evenHBand="0" w:firstRowFirstColumn="0" w:firstRowLastColumn="0" w:lastRowFirstColumn="0" w:lastRowLastColumn="0"/>
-            </w:pPr>
             <w:r>
               <w:t>Michel</w:t>
             </w:r>
           </w:p>
           <w:p>
-            <w:pPr>
-              <w:cnfStyle w:val="000000000000" w:firstRow="0" w:lastRow="0" w:firstColumn="0" w:lastColumn="0" w:oddVBand="0" w:evenVBand="0" w:oddHBand="0" w:evenHBand="0" w:firstRowFirstColumn="0" w:firstRowLastColumn="0" w:lastRowFirstColumn="0" w:lastRowLastColumn="0"/>
-            </w:pPr>
             <w:r>
               <w:t>Wouter</w:t>
             </w:r>
           </w:p>
           <w:p>
-            <w:pPr>
-              <w:cnfStyle w:val="000000000000" w:firstRow="0" w:lastRow="0" w:firstColumn="0" w:lastColumn="0" w:oddVBand="0" w:evenVBand="0" w:oddHBand="0" w:evenHBand="0" w:firstRowFirstColumn="0" w:firstRowLastColumn="0" w:lastRowFirstColumn="0" w:lastRowLastColumn="0"/>
-            </w:pPr>
+            <w:proofErr w:type="spellStart"/>
             <w:r>
               <w:t>Elionai</w:t>
             </w:r>
-          </w:p>
-          <w:p>
-            <w:pPr>
-              <w:cnfStyle w:val="000000000000" w:firstRow="0" w:lastRow="0" w:firstColumn="0" w:lastColumn="0" w:oddVBand="0" w:evenVBand="0" w:oddHBand="0" w:evenHBand="0" w:firstRowFirstColumn="0" w:firstRowLastColumn="0" w:lastRowFirstColumn="0" w:lastRowLastColumn="0"/>
-            </w:pPr>
-          </w:p>
-          <w:p>
-            <w:pPr>
-              <w:cnfStyle w:val="000000000000" w:firstRow="0" w:lastRow="0" w:firstColumn="0" w:lastColumn="0" w:oddVBand="0" w:evenVBand="0" w:oddHBand="0" w:evenHBand="0" w:firstRowFirstColumn="0" w:firstRowLastColumn="0" w:lastRowFirstColumn="0" w:lastRowLastColumn="0"/>
-            </w:pPr>
+            <w:bookmarkStart w:id="0" w:name="_GoBack"/>
+            <w:bookmarkEnd w:id="0"/>
+            <w:proofErr w:type="spellEnd"/>
+          </w:p>
+          <w:p>
+            <w:proofErr w:type="spellStart"/>
             <w:r>
               <w:t>Ymke</w:t>
             </w:r>
-          </w:p>
-          <w:p>
-            <w:pPr>
-              <w:cnfStyle w:val="000000000000" w:firstRow="0" w:lastRow="0" w:firstColumn="0" w:lastColumn="0" w:oddVBand="0" w:evenVBand="0" w:oddHBand="0" w:evenHBand="0" w:firstRowFirstColumn="0" w:firstRowLastColumn="0" w:lastRowFirstColumn="0" w:lastRowLastColumn="0"/>
-            </w:pPr>
+            <w:proofErr w:type="spellEnd"/>
+          </w:p>
+          <w:p>
             <w:r>
               <w:t>Ella</w:t>
             </w:r>
@@ -213,16 +185,193 @@
             <w:pPr>
               <w:cnfStyle w:val="000000000000" w:firstRow="0" w:lastRow="0" w:firstColumn="0" w:lastColumn="0" w:oddVBand="0" w:evenVBand="0" w:oddHBand="0" w:evenHBand="0" w:firstRowFirstColumn="0" w:firstRowLastColumn="0" w:lastRowFirstColumn="0" w:lastRowLastColumn="0"/>
             </w:pPr>
-          </w:p>
-        </w:tc>
-        <w:tc>
-          <w:tcPr>
-            <w:tcW w:w="3005" w:type="dxa"/>
-          </w:tcPr>
-          <w:p>
-            <w:pPr>
-              <w:cnfStyle w:val="000000000000" w:firstRow="0" w:lastRow="0" w:firstColumn="0" w:lastColumn="0" w:oddVBand="0" w:evenVBand="0" w:oddHBand="0" w:evenHBand="0" w:firstRowFirstColumn="0" w:firstRowLastColumn="0" w:lastRowFirstColumn="0" w:lastRowLastColumn="0"/>
-            </w:pPr>
+            <w:r>
+              <w:t xml:space="preserve">Verder werken aan </w:t>
+            </w:r>
+            <w:proofErr w:type="spellStart"/>
+            <w:r>
+              <w:t>player</w:t>
+            </w:r>
+            <w:proofErr w:type="spellEnd"/>
+          </w:p>
+          <w:p>
+            <w:pPr>
+              <w:cnfStyle w:val="000000000000" w:firstRow="0" w:lastRow="0" w:firstColumn="0" w:lastColumn="0" w:oddVBand="0" w:evenVBand="0" w:oddHBand="0" w:evenHBand="0" w:firstRowFirstColumn="0" w:firstRowLastColumn="0" w:lastRowFirstColumn="0" w:lastRowLastColumn="0"/>
+            </w:pPr>
+            <w:r>
+              <w:t>Bat afmaken</w:t>
+            </w:r>
+          </w:p>
+          <w:p>
+            <w:pPr>
+              <w:cnfStyle w:val="000000000000" w:firstRow="0" w:lastRow="0" w:firstColumn="0" w:lastColumn="0" w:oddVBand="0" w:evenVBand="0" w:oddHBand="0" w:evenHBand="0" w:firstRowFirstColumn="0" w:firstRowLastColumn="0" w:lastRowFirstColumn="0" w:lastRowLastColumn="0"/>
+              <w:rPr>
+                <w:lang w:val="en-US"/>
+              </w:rPr>
+            </w:pPr>
+            <w:r>
+              <w:rPr>
+                <w:lang w:val="en-US"/>
+              </w:rPr>
+              <w:t>Power ups</w:t>
+            </w:r>
+            <w:r>
+              <w:rPr>
+                <w:lang w:val="en-US"/>
+              </w:rPr>
+              <w:t xml:space="preserve"> </w:t>
+            </w:r>
+            <w:proofErr w:type="spellStart"/>
+            <w:r>
+              <w:rPr>
+                <w:lang w:val="en-US"/>
+              </w:rPr>
+              <w:t>afmaken</w:t>
+            </w:r>
+            <w:proofErr w:type="spellEnd"/>
+          </w:p>
+          <w:p>
+            <w:pPr>
+              <w:cnfStyle w:val="000000000000" w:firstRow="0" w:lastRow="0" w:firstColumn="0" w:lastColumn="0" w:oddVBand="0" w:evenVBand="0" w:oddHBand="0" w:evenHBand="0" w:firstRowFirstColumn="0" w:firstRowLastColumn="0" w:lastRowFirstColumn="0" w:lastRowLastColumn="0"/>
+              <w:rPr>
+                <w:lang w:val="en-US"/>
+              </w:rPr>
+            </w:pPr>
+            <w:r>
+              <w:rPr>
+                <w:lang w:val="en-US"/>
+              </w:rPr>
+              <w:t xml:space="preserve">Water </w:t>
+            </w:r>
+            <w:proofErr w:type="spellStart"/>
+            <w:r>
+              <w:rPr>
+                <w:lang w:val="en-US"/>
+              </w:rPr>
+              <w:t>afmaken</w:t>
+            </w:r>
+            <w:proofErr w:type="spellEnd"/>
+          </w:p>
+          <w:p>
+            <w:pPr>
+              <w:cnfStyle w:val="000000000000" w:firstRow="0" w:lastRow="0" w:firstColumn="0" w:lastColumn="0" w:oddVBand="0" w:evenVBand="0" w:oddHBand="0" w:evenHBand="0" w:firstRowFirstColumn="0" w:firstRowLastColumn="0" w:lastRowFirstColumn="0" w:lastRowLastColumn="0"/>
+              <w:rPr>
+                <w:lang w:val="en-US"/>
+              </w:rPr>
+            </w:pPr>
+            <w:r>
+              <w:rPr>
+                <w:lang w:val="en-US"/>
+              </w:rPr>
+              <w:t xml:space="preserve">Platform </w:t>
+            </w:r>
+            <w:proofErr w:type="spellStart"/>
+            <w:r>
+              <w:rPr>
+                <w:lang w:val="en-US"/>
+              </w:rPr>
+              <w:t>afmaken</w:t>
+            </w:r>
+            <w:proofErr w:type="spellEnd"/>
+          </w:p>
+          <w:p>
+            <w:pPr>
+              <w:cnfStyle w:val="000000000000" w:firstRow="0" w:lastRow="0" w:firstColumn="0" w:lastColumn="0" w:oddVBand="0" w:evenVBand="0" w:oddHBand="0" w:evenHBand="0" w:firstRowFirstColumn="0" w:firstRowLastColumn="0" w:lastRowFirstColumn="0" w:lastRowLastColumn="0"/>
+              <w:rPr>
+                <w:lang w:val="en-US"/>
+              </w:rPr>
+            </w:pPr>
+          </w:p>
+          <w:p>
+            <w:pPr>
+              <w:cnfStyle w:val="000000000000" w:firstRow="0" w:lastRow="0" w:firstColumn="0" w:lastColumn="0" w:oddVBand="0" w:evenVBand="0" w:oddHBand="0" w:evenHBand="0" w:firstRowFirstColumn="0" w:firstRowLastColumn="0" w:lastRowFirstColumn="0" w:lastRowLastColumn="0"/>
+              <w:rPr>
+                <w:lang w:val="en-US"/>
+              </w:rPr>
+            </w:pPr>
+            <w:r>
+              <w:rPr>
+                <w:lang w:val="en-US"/>
+              </w:rPr>
+              <w:t>Extra taken:</w:t>
+            </w:r>
+          </w:p>
+          <w:p>
+            <w:pPr>
+              <w:cnfStyle w:val="000000000000" w:firstRow="0" w:lastRow="0" w:firstColumn="0" w:lastColumn="0" w:oddVBand="0" w:evenVBand="0" w:oddHBand="0" w:evenHBand="0" w:firstRowFirstColumn="0" w:firstRowLastColumn="0" w:lastRowFirstColumn="0" w:lastRowLastColumn="0"/>
+              <w:rPr>
+                <w:lang w:val="en-US"/>
+              </w:rPr>
+            </w:pPr>
+            <w:r>
+              <w:rPr>
+                <w:lang w:val="en-US"/>
+              </w:rPr>
+              <w:t>Coins</w:t>
+            </w:r>
+          </w:p>
+          <w:p>
+            <w:pPr>
+              <w:cnfStyle w:val="000000000000" w:firstRow="0" w:lastRow="0" w:firstColumn="0" w:lastColumn="0" w:oddVBand="0" w:evenVBand="0" w:oddHBand="0" w:evenHBand="0" w:firstRowFirstColumn="0" w:firstRowLastColumn="0" w:lastRowFirstColumn="0" w:lastRowLastColumn="0"/>
+              <w:rPr>
+                <w:lang w:val="en-US"/>
+              </w:rPr>
+            </w:pPr>
+            <w:r>
+              <w:rPr>
+                <w:lang w:val="en-US"/>
+              </w:rPr>
+              <w:t>Collectables</w:t>
+            </w:r>
+          </w:p>
+        </w:tc>
+        <w:tc>
+          <w:tcPr>
+            <w:tcW w:w="3005" w:type="dxa"/>
+          </w:tcPr>
+          <w:p>
+            <w:pPr>
+              <w:cnfStyle w:val="000000000000" w:firstRow="0" w:lastRow="0" w:firstColumn="0" w:lastColumn="0" w:oddVBand="0" w:evenVBand="0" w:oddHBand="0" w:evenHBand="0" w:firstRowFirstColumn="0" w:firstRowLastColumn="0" w:lastRowFirstColumn="0" w:lastRowLastColumn="0"/>
+            </w:pPr>
+            <w:r>
+              <w:t>Michel</w:t>
+            </w:r>
+          </w:p>
+          <w:p>
+            <w:pPr>
+              <w:cnfStyle w:val="000000000000" w:firstRow="0" w:lastRow="0" w:firstColumn="0" w:lastColumn="0" w:oddVBand="0" w:evenVBand="0" w:oddHBand="0" w:evenHBand="0" w:firstRowFirstColumn="0" w:firstRowLastColumn="0" w:lastRowFirstColumn="0" w:lastRowLastColumn="0"/>
+            </w:pPr>
+            <w:proofErr w:type="spellStart"/>
+            <w:r>
+              <w:t>Elionai</w:t>
+            </w:r>
+            <w:proofErr w:type="spellEnd"/>
+          </w:p>
+          <w:p>
+            <w:pPr>
+              <w:cnfStyle w:val="000000000000" w:firstRow="0" w:lastRow="0" w:firstColumn="0" w:lastColumn="0" w:oddVBand="0" w:evenVBand="0" w:oddHBand="0" w:evenHBand="0" w:firstRowFirstColumn="0" w:firstRowLastColumn="0" w:lastRowFirstColumn="0" w:lastRowLastColumn="0"/>
+            </w:pPr>
+            <w:r>
+              <w:t>Wouter</w:t>
+            </w:r>
+          </w:p>
+          <w:p>
+            <w:pPr>
+              <w:cnfStyle w:val="000000000000" w:firstRow="0" w:lastRow="0" w:firstColumn="0" w:lastColumn="0" w:oddVBand="0" w:evenVBand="0" w:oddHBand="0" w:evenHBand="0" w:firstRowFirstColumn="0" w:firstRowLastColumn="0" w:lastRowFirstColumn="0" w:lastRowLastColumn="0"/>
+            </w:pPr>
+            <w:proofErr w:type="spellStart"/>
+            <w:r>
+              <w:t>Ymke</w:t>
+            </w:r>
+            <w:proofErr w:type="spellEnd"/>
+          </w:p>
+          <w:p>
+            <w:pPr>
+              <w:cnfStyle w:val="000000000000" w:firstRow="0" w:lastRow="0" w:firstColumn="0" w:lastColumn="0" w:oddVBand="0" w:evenVBand="0" w:oddHBand="0" w:evenHBand="0" w:firstRowFirstColumn="0" w:firstRowLastColumn="0" w:lastRowFirstColumn="0" w:lastRowLastColumn="0"/>
+            </w:pPr>
+            <w:r>
+              <w:t>Ella</w:t>
+            </w:r>
           </w:p>
         </w:tc>
       </w:tr>
@@ -411,8 +560,13 @@
             <w:pPr>
               <w:cnfStyle w:val="000000000000" w:firstRow="0" w:lastRow="0" w:firstColumn="0" w:lastColumn="0" w:oddVBand="0" w:evenVBand="0" w:oddHBand="0" w:evenHBand="0" w:firstRowFirstColumn="0" w:firstRowLastColumn="0" w:lastRowFirstColumn="0" w:lastRowLastColumn="0"/>
             </w:pPr>
-            <w:r>
-              <w:t>Final concept</w:t>
+            <w:proofErr w:type="spellStart"/>
+            <w:r>
+              <w:t>Final</w:t>
+            </w:r>
+            <w:proofErr w:type="spellEnd"/>
+            <w:r>
+              <w:t xml:space="preserve"> concept</w:t>
             </w:r>
           </w:p>
         </w:tc>
@@ -484,7 +638,15 @@
               <w:cnfStyle w:val="000000000000" w:firstRow="0" w:lastRow="0" w:firstColumn="0" w:lastColumn="0" w:oddVBand="0" w:evenVBand="0" w:oddHBand="0" w:evenHBand="0" w:firstRowFirstColumn="0" w:firstRowLastColumn="0" w:lastRowFirstColumn="0" w:lastRowLastColumn="0"/>
             </w:pPr>
             <w:r>
-              <w:t>Game + report (final deadline)</w:t>
+              <w:t>Game + report (</w:t>
+            </w:r>
+            <w:proofErr w:type="spellStart"/>
+            <w:r>
+              <w:t>final</w:t>
+            </w:r>
+            <w:proofErr w:type="spellEnd"/>
+            <w:r>
+              <w:t xml:space="preserve"> deadline)</w:t>
             </w:r>
           </w:p>
         </w:tc>
@@ -508,8 +670,6 @@
       <w:r>
         <w:t>3</w:t>
       </w:r>
-      <w:bookmarkStart w:id="0" w:name="_GoBack"/>
-      <w:bookmarkEnd w:id="0"/>
       <w:r>
         <w:t xml:space="preserve">.30-15.30 maandag </w:t>
       </w:r>

</xml_diff>

<commit_message>
added powerup source to planning
</commit_message>
<xml_diff>
--- a/Planning.docx
+++ b/Planning.docx
@@ -79,12 +79,14 @@
             <w:r>
               <w:t xml:space="preserve">Begin aan </w:t>
             </w:r>
+            <w:proofErr w:type="spellStart"/>
             <w:r>
               <w:t>p</w:t>
             </w:r>
             <w:r>
               <w:t>layer</w:t>
             </w:r>
+            <w:proofErr w:type="spellEnd"/>
           </w:p>
           <w:p>
             <w:pPr>
@@ -97,8 +99,13 @@
               <w:t>b</w:t>
             </w:r>
             <w:r>
-              <w:t>asis van enemies</w:t>
-            </w:r>
+              <w:t xml:space="preserve">asis van </w:t>
+            </w:r>
+            <w:proofErr w:type="spellStart"/>
+            <w:r>
+              <w:t>enemies</w:t>
+            </w:r>
+            <w:proofErr w:type="spellEnd"/>
           </w:p>
           <w:p>
             <w:pPr>
@@ -141,12 +148,14 @@
             <w:pPr>
               <w:cnfStyle w:val="000000000000" w:firstRow="0" w:lastRow="0" w:firstColumn="0" w:lastColumn="0" w:oddVBand="0" w:evenVBand="0" w:oddHBand="0" w:evenHBand="0" w:firstRowFirstColumn="0" w:firstRowLastColumn="0" w:lastRowFirstColumn="0" w:lastRowLastColumn="0"/>
             </w:pPr>
+            <w:proofErr w:type="spellStart"/>
             <w:r>
               <w:t>C</w:t>
             </w:r>
             <w:r>
               <w:t>oins</w:t>
             </w:r>
+            <w:proofErr w:type="spellEnd"/>
           </w:p>
           <w:p>
             <w:pPr>
@@ -184,22 +193,26 @@
             <w:pPr>
               <w:cnfStyle w:val="000000000000" w:firstRow="0" w:lastRow="0" w:firstColumn="0" w:lastColumn="0" w:oddVBand="0" w:evenVBand="0" w:oddHBand="0" w:evenHBand="0" w:firstRowFirstColumn="0" w:firstRowLastColumn="0" w:lastRowFirstColumn="0" w:lastRowLastColumn="0"/>
             </w:pPr>
+            <w:proofErr w:type="spellStart"/>
             <w:r>
               <w:t>Elionai</w:t>
             </w:r>
-          </w:p>
-          <w:p>
-            <w:pPr>
-              <w:cnfStyle w:val="000000000000" w:firstRow="0" w:lastRow="0" w:firstColumn="0" w:lastColumn="0" w:oddVBand="0" w:evenVBand="0" w:oddHBand="0" w:evenHBand="0" w:firstRowFirstColumn="0" w:firstRowLastColumn="0" w:lastRowFirstColumn="0" w:lastRowLastColumn="0"/>
-            </w:pPr>
-          </w:p>
-          <w:p>
-            <w:pPr>
-              <w:cnfStyle w:val="000000000000" w:firstRow="0" w:lastRow="0" w:firstColumn="0" w:lastColumn="0" w:oddVBand="0" w:evenVBand="0" w:oddHBand="0" w:evenHBand="0" w:firstRowFirstColumn="0" w:firstRowLastColumn="0" w:lastRowFirstColumn="0" w:lastRowLastColumn="0"/>
-            </w:pPr>
+            <w:proofErr w:type="spellEnd"/>
+          </w:p>
+          <w:p>
+            <w:pPr>
+              <w:cnfStyle w:val="000000000000" w:firstRow="0" w:lastRow="0" w:firstColumn="0" w:lastColumn="0" w:oddVBand="0" w:evenVBand="0" w:oddHBand="0" w:evenHBand="0" w:firstRowFirstColumn="0" w:firstRowLastColumn="0" w:lastRowFirstColumn="0" w:lastRowLastColumn="0"/>
+            </w:pPr>
+          </w:p>
+          <w:p>
+            <w:pPr>
+              <w:cnfStyle w:val="000000000000" w:firstRow="0" w:lastRow="0" w:firstColumn="0" w:lastColumn="0" w:oddVBand="0" w:evenVBand="0" w:oddHBand="0" w:evenHBand="0" w:firstRowFirstColumn="0" w:firstRowLastColumn="0" w:lastRowFirstColumn="0" w:lastRowLastColumn="0"/>
+            </w:pPr>
+            <w:proofErr w:type="spellStart"/>
             <w:r>
               <w:t>Ymke</w:t>
             </w:r>
+            <w:proofErr w:type="spellEnd"/>
           </w:p>
           <w:p>
             <w:pPr>
@@ -223,9 +236,11 @@
             <w:pPr>
               <w:cnfStyle w:val="000000000000" w:firstRow="0" w:lastRow="0" w:firstColumn="0" w:lastColumn="0" w:oddVBand="0" w:evenVBand="0" w:oddHBand="0" w:evenHBand="0" w:firstRowFirstColumn="0" w:firstRowLastColumn="0" w:lastRowFirstColumn="0" w:lastRowLastColumn="0"/>
             </w:pPr>
+            <w:proofErr w:type="spellStart"/>
             <w:r>
               <w:t>Ymke</w:t>
             </w:r>
+            <w:proofErr w:type="spellEnd"/>
           </w:p>
         </w:tc>
       </w:tr>
@@ -250,8 +265,13 @@
               <w:cnfStyle w:val="000000000000" w:firstRow="0" w:lastRow="0" w:firstColumn="0" w:lastColumn="0" w:oddVBand="0" w:evenVBand="0" w:oddHBand="0" w:evenHBand="0" w:firstRowFirstColumn="0" w:firstRowLastColumn="0" w:lastRowFirstColumn="0" w:lastRowLastColumn="0"/>
             </w:pPr>
             <w:r>
-              <w:t>Verder werken aan player</w:t>
-            </w:r>
+              <w:t xml:space="preserve">Verder werken aan </w:t>
+            </w:r>
+            <w:proofErr w:type="spellStart"/>
+            <w:r>
+              <w:t>player</w:t>
+            </w:r>
+            <w:proofErr w:type="spellEnd"/>
           </w:p>
           <w:p>
             <w:pPr>
@@ -278,36 +298,60 @@
               <w:rPr>
                 <w:lang w:val="en-US"/>
               </w:rPr>
-              <w:t xml:space="preserve"> afmaken</w:t>
-            </w:r>
-          </w:p>
-          <w:p>
-            <w:pPr>
-              <w:cnfStyle w:val="000000000000" w:firstRow="0" w:lastRow="0" w:firstColumn="0" w:lastColumn="0" w:oddVBand="0" w:evenVBand="0" w:oddHBand="0" w:evenHBand="0" w:firstRowFirstColumn="0" w:firstRowLastColumn="0" w:lastRowFirstColumn="0" w:lastRowLastColumn="0"/>
-              <w:rPr>
-                <w:lang w:val="en-US"/>
-              </w:rPr>
-            </w:pPr>
-            <w:r>
-              <w:rPr>
-                <w:lang w:val="en-US"/>
-              </w:rPr>
-              <w:t>Water afmaken</w:t>
-            </w:r>
-          </w:p>
-          <w:p>
-            <w:pPr>
-              <w:cnfStyle w:val="000000000000" w:firstRow="0" w:lastRow="0" w:firstColumn="0" w:lastColumn="0" w:oddVBand="0" w:evenVBand="0" w:oddHBand="0" w:evenHBand="0" w:firstRowFirstColumn="0" w:firstRowLastColumn="0" w:lastRowFirstColumn="0" w:lastRowLastColumn="0"/>
-              <w:rPr>
-                <w:lang w:val="en-US"/>
-              </w:rPr>
-            </w:pPr>
-            <w:r>
-              <w:rPr>
-                <w:lang w:val="en-US"/>
-              </w:rPr>
-              <w:t>Platform afmaken</w:t>
-            </w:r>
+              <w:t xml:space="preserve"> </w:t>
+            </w:r>
+            <w:proofErr w:type="spellStart"/>
+            <w:r>
+              <w:rPr>
+                <w:lang w:val="en-US"/>
+              </w:rPr>
+              <w:t>afmaken</w:t>
+            </w:r>
+            <w:proofErr w:type="spellEnd"/>
+          </w:p>
+          <w:p>
+            <w:pPr>
+              <w:cnfStyle w:val="000000000000" w:firstRow="0" w:lastRow="0" w:firstColumn="0" w:lastColumn="0" w:oddVBand="0" w:evenVBand="0" w:oddHBand="0" w:evenHBand="0" w:firstRowFirstColumn="0" w:firstRowLastColumn="0" w:lastRowFirstColumn="0" w:lastRowLastColumn="0"/>
+              <w:rPr>
+                <w:lang w:val="en-US"/>
+              </w:rPr>
+            </w:pPr>
+            <w:r>
+              <w:rPr>
+                <w:lang w:val="en-US"/>
+              </w:rPr>
+              <w:t xml:space="preserve">Water </w:t>
+            </w:r>
+            <w:proofErr w:type="spellStart"/>
+            <w:r>
+              <w:rPr>
+                <w:lang w:val="en-US"/>
+              </w:rPr>
+              <w:t>afmaken</w:t>
+            </w:r>
+            <w:proofErr w:type="spellEnd"/>
+          </w:p>
+          <w:p>
+            <w:pPr>
+              <w:cnfStyle w:val="000000000000" w:firstRow="0" w:lastRow="0" w:firstColumn="0" w:lastColumn="0" w:oddVBand="0" w:evenVBand="0" w:oddHBand="0" w:evenHBand="0" w:firstRowFirstColumn="0" w:firstRowLastColumn="0" w:lastRowFirstColumn="0" w:lastRowLastColumn="0"/>
+              <w:rPr>
+                <w:lang w:val="en-US"/>
+              </w:rPr>
+            </w:pPr>
+            <w:r>
+              <w:rPr>
+                <w:lang w:val="en-US"/>
+              </w:rPr>
+              <w:t xml:space="preserve">Platform </w:t>
+            </w:r>
+            <w:proofErr w:type="spellStart"/>
+            <w:r>
+              <w:rPr>
+                <w:lang w:val="en-US"/>
+              </w:rPr>
+              <w:t>afmaken</w:t>
+            </w:r>
+            <w:proofErr w:type="spellEnd"/>
           </w:p>
           <w:p>
             <w:pPr>
@@ -385,12 +429,14 @@
                 <w:lang w:val="en-US"/>
               </w:rPr>
             </w:pPr>
+            <w:proofErr w:type="spellStart"/>
             <w:r>
               <w:rPr>
                 <w:lang w:val="en-US"/>
               </w:rPr>
               <w:t>Elionai</w:t>
             </w:r>
+            <w:proofErr w:type="spellEnd"/>
           </w:p>
           <w:p>
             <w:pPr>
@@ -413,12 +459,14 @@
                 <w:lang w:val="en-US"/>
               </w:rPr>
             </w:pPr>
+            <w:proofErr w:type="spellStart"/>
             <w:r>
               <w:rPr>
                 <w:lang w:val="en-US"/>
               </w:rPr>
               <w:t>Ymke</w:t>
             </w:r>
+            <w:proofErr w:type="spellEnd"/>
           </w:p>
           <w:p>
             <w:pPr>
@@ -457,24 +505,24 @@
                 <w:lang w:val="en-US"/>
               </w:rPr>
             </w:pPr>
+            <w:proofErr w:type="spellStart"/>
             <w:r>
               <w:rPr>
                 <w:lang w:val="en-US"/>
               </w:rPr>
               <w:t>Ymke</w:t>
             </w:r>
+            <w:proofErr w:type="spellEnd"/>
           </w:p>
         </w:tc>
       </w:tr>
       <w:tr>
         <w:tc>
           <w:tcPr>
-            <w:tcW w:w="3005" w:type="dxa"/>
-          </w:tcPr>
-          <w:p>
-            <w:pPr>
-              <w:cnfStyle w:val="001000000000" w:firstRow="0" w:lastRow="0" w:firstColumn="1" w:lastColumn="0" w:oddVBand="0" w:evenVBand="0" w:oddHBand="0" w:evenHBand="0" w:firstRowFirstColumn="0" w:firstRowLastColumn="0" w:lastRowFirstColumn="0" w:lastRowLastColumn="0"/>
-            </w:pPr>
+            <w:cnfStyle w:val="001000000000" w:firstRow="0" w:lastRow="0" w:firstColumn="1" w:lastColumn="0" w:oddVBand="0" w:evenVBand="0" w:oddHBand="0" w:evenHBand="0" w:firstRowFirstColumn="0" w:firstRowLastColumn="0" w:lastRowFirstColumn="0" w:lastRowLastColumn="0"/>
+            <w:tcW w:w="3005" w:type="dxa"/>
+          </w:tcPr>
+          <w:p>
             <w:r>
               <w:t>Ma 5/10</w:t>
             </w:r>
@@ -485,61 +533,151 @@
             <w:tcW w:w="3005" w:type="dxa"/>
           </w:tcPr>
           <w:p>
-            <w:r>
+            <w:pPr>
+              <w:cnfStyle w:val="000000000000" w:firstRow="0" w:lastRow="0" w:firstColumn="0" w:lastColumn="0" w:oddVBand="0" w:evenVBand="0" w:oddHBand="0" w:evenHBand="0" w:firstRowFirstColumn="0" w:firstRowLastColumn="0" w:lastRowFirstColumn="0" w:lastRowLastColumn="0"/>
+              <w:rPr>
+                <w:lang w:val="en-US"/>
+              </w:rPr>
+            </w:pPr>
+            <w:r>
+              <w:rPr>
+                <w:lang w:val="en-US"/>
+              </w:rPr>
               <w:t>Ladder + player</w:t>
             </w:r>
           </w:p>
           <w:p>
-            <w:r>
+            <w:pPr>
+              <w:cnfStyle w:val="000000000000" w:firstRow="0" w:lastRow="0" w:firstColumn="0" w:lastColumn="0" w:oddVBand="0" w:evenVBand="0" w:oddHBand="0" w:evenHBand="0" w:firstRowFirstColumn="0" w:firstRowLastColumn="0" w:lastRowFirstColumn="0" w:lastRowLastColumn="0"/>
+              <w:rPr>
+                <w:lang w:val="en-US"/>
+              </w:rPr>
+            </w:pPr>
+            <w:r>
+              <w:rPr>
+                <w:lang w:val="en-US"/>
+              </w:rPr>
               <w:t xml:space="preserve">Power up 2 &amp; 3 </w:t>
             </w:r>
           </w:p>
           <w:p>
-            <w:r>
-              <w:t>Bat afmaken, extra enemy</w:t>
-            </w:r>
-          </w:p>
-          <w:p>
-            <w:r>
-              <w:t>Button voor platforms</w:t>
-            </w:r>
-          </w:p>
-          <w:p>
-            <w:r>
+            <w:pPr>
+              <w:cnfStyle w:val="000000000000" w:firstRow="0" w:lastRow="0" w:firstColumn="0" w:lastColumn="0" w:oddVBand="0" w:evenVBand="0" w:oddHBand="0" w:evenHBand="0" w:firstRowFirstColumn="0" w:firstRowLastColumn="0" w:lastRowFirstColumn="0" w:lastRowLastColumn="0"/>
+              <w:rPr>
+                <w:lang w:val="en-US"/>
+              </w:rPr>
+            </w:pPr>
+            <w:r>
+              <w:rPr>
+                <w:lang w:val="en-US"/>
+              </w:rPr>
+              <w:t xml:space="preserve">Bat </w:t>
+            </w:r>
+            <w:proofErr w:type="spellStart"/>
+            <w:r>
+              <w:rPr>
+                <w:lang w:val="en-US"/>
+              </w:rPr>
+              <w:t>afmaken</w:t>
+            </w:r>
+            <w:proofErr w:type="spellEnd"/>
+            <w:r>
+              <w:rPr>
+                <w:lang w:val="en-US"/>
+              </w:rPr>
+              <w:t>, extra enemy</w:t>
+            </w:r>
+          </w:p>
+          <w:p>
+            <w:pPr>
+              <w:cnfStyle w:val="000000000000" w:firstRow="0" w:lastRow="0" w:firstColumn="0" w:lastColumn="0" w:oddVBand="0" w:evenVBand="0" w:oddHBand="0" w:evenHBand="0" w:firstRowFirstColumn="0" w:firstRowLastColumn="0" w:lastRowFirstColumn="0" w:lastRowLastColumn="0"/>
+              <w:rPr>
+                <w:lang w:val="en-US"/>
+              </w:rPr>
+            </w:pPr>
+            <w:r>
+              <w:rPr>
+                <w:lang w:val="en-US"/>
+              </w:rPr>
+              <w:t xml:space="preserve">Button </w:t>
+            </w:r>
+            <w:proofErr w:type="spellStart"/>
+            <w:r>
+              <w:rPr>
+                <w:lang w:val="en-US"/>
+              </w:rPr>
+              <w:t>voor</w:t>
+            </w:r>
+            <w:proofErr w:type="spellEnd"/>
+            <w:r>
+              <w:rPr>
+                <w:lang w:val="en-US"/>
+              </w:rPr>
+              <w:t xml:space="preserve"> platforms</w:t>
+            </w:r>
+          </w:p>
+          <w:p>
+            <w:pPr>
+              <w:cnfStyle w:val="000000000000" w:firstRow="0" w:lastRow="0" w:firstColumn="0" w:lastColumn="0" w:oddVBand="0" w:evenVBand="0" w:oddHBand="0" w:evenHBand="0" w:firstRowFirstColumn="0" w:firstRowLastColumn="0" w:lastRowFirstColumn="0" w:lastRowLastColumn="0"/>
+              <w:rPr>
+                <w:lang w:val="en-US"/>
+              </w:rPr>
+            </w:pPr>
+            <w:r>
+              <w:rPr>
+                <w:lang w:val="en-US"/>
+              </w:rPr>
               <w:t>Water + coin</w:t>
             </w:r>
-            <w:bookmarkStart w:id="0" w:name="_GoBack"/>
-            <w:bookmarkEnd w:id="0"/>
-          </w:p>
-        </w:tc>
-        <w:tc>
-          <w:tcPr>
-            <w:tcW w:w="3005" w:type="dxa"/>
-          </w:tcPr>
-          <w:p>
+          </w:p>
+        </w:tc>
+        <w:tc>
+          <w:tcPr>
+            <w:tcW w:w="3005" w:type="dxa"/>
+          </w:tcPr>
+          <w:p>
+            <w:pPr>
+              <w:cnfStyle w:val="000000000000" w:firstRow="0" w:lastRow="0" w:firstColumn="0" w:lastColumn="0" w:oddVBand="0" w:evenVBand="0" w:oddHBand="0" w:evenHBand="0" w:firstRowFirstColumn="0" w:firstRowLastColumn="0" w:lastRowFirstColumn="0" w:lastRowLastColumn="0"/>
+            </w:pPr>
             <w:r>
               <w:t>Michel</w:t>
             </w:r>
           </w:p>
           <w:p>
+            <w:pPr>
+              <w:cnfStyle w:val="000000000000" w:firstRow="0" w:lastRow="0" w:firstColumn="0" w:lastColumn="0" w:oddVBand="0" w:evenVBand="0" w:oddHBand="0" w:evenHBand="0" w:firstRowFirstColumn="0" w:firstRowLastColumn="0" w:lastRowFirstColumn="0" w:lastRowLastColumn="0"/>
+            </w:pPr>
             <w:r>
               <w:t>Wouter</w:t>
             </w:r>
           </w:p>
           <w:p>
+            <w:pPr>
+              <w:cnfStyle w:val="000000000000" w:firstRow="0" w:lastRow="0" w:firstColumn="0" w:lastColumn="0" w:oddVBand="0" w:evenVBand="0" w:oddHBand="0" w:evenHBand="0" w:firstRowFirstColumn="0" w:firstRowLastColumn="0" w:lastRowFirstColumn="0" w:lastRowLastColumn="0"/>
+            </w:pPr>
+            <w:proofErr w:type="spellStart"/>
             <w:r>
               <w:t>Elionai</w:t>
             </w:r>
-          </w:p>
-          <w:p>
+            <w:proofErr w:type="spellEnd"/>
+          </w:p>
+          <w:p>
+            <w:pPr>
+              <w:cnfStyle w:val="000000000000" w:firstRow="0" w:lastRow="0" w:firstColumn="0" w:lastColumn="0" w:oddVBand="0" w:evenVBand="0" w:oddHBand="0" w:evenHBand="0" w:firstRowFirstColumn="0" w:firstRowLastColumn="0" w:lastRowFirstColumn="0" w:lastRowLastColumn="0"/>
+            </w:pPr>
             <w:r>
               <w:t>Ella</w:t>
             </w:r>
           </w:p>
           <w:p>
+            <w:pPr>
+              <w:cnfStyle w:val="000000000000" w:firstRow="0" w:lastRow="0" w:firstColumn="0" w:lastColumn="0" w:oddVBand="0" w:evenVBand="0" w:oddHBand="0" w:evenHBand="0" w:firstRowFirstColumn="0" w:firstRowLastColumn="0" w:lastRowFirstColumn="0" w:lastRowLastColumn="0"/>
+            </w:pPr>
+            <w:proofErr w:type="spellStart"/>
             <w:r>
               <w:t>Ymke</w:t>
             </w:r>
+            <w:proofErr w:type="spellEnd"/>
           </w:p>
         </w:tc>
       </w:tr>
@@ -695,8 +833,13 @@
             <w:pPr>
               <w:cnfStyle w:val="000000000000" w:firstRow="0" w:lastRow="0" w:firstColumn="0" w:lastColumn="0" w:oddVBand="0" w:evenVBand="0" w:oddHBand="0" w:evenHBand="0" w:firstRowFirstColumn="0" w:firstRowLastColumn="0" w:lastRowFirstColumn="0" w:lastRowLastColumn="0"/>
             </w:pPr>
-            <w:r>
-              <w:t>Final concept</w:t>
+            <w:proofErr w:type="spellStart"/>
+            <w:r>
+              <w:t>Final</w:t>
+            </w:r>
+            <w:proofErr w:type="spellEnd"/>
+            <w:r>
+              <w:t xml:space="preserve"> concept</w:t>
             </w:r>
           </w:p>
         </w:tc>
@@ -768,7 +911,15 @@
               <w:cnfStyle w:val="000000000000" w:firstRow="0" w:lastRow="0" w:firstColumn="0" w:lastColumn="0" w:oddVBand="0" w:evenVBand="0" w:oddHBand="0" w:evenHBand="0" w:firstRowFirstColumn="0" w:firstRowLastColumn="0" w:lastRowFirstColumn="0" w:lastRowLastColumn="0"/>
             </w:pPr>
             <w:r>
-              <w:t>Game + report (final deadline)</w:t>
+              <w:t>Game + report (</w:t>
+            </w:r>
+            <w:proofErr w:type="spellStart"/>
+            <w:r>
+              <w:t>final</w:t>
+            </w:r>
+            <w:proofErr w:type="spellEnd"/>
+            <w:r>
+              <w:t xml:space="preserve"> deadline)</w:t>
             </w:r>
           </w:p>
         </w:tc>
@@ -802,7 +953,55 @@
       </w:r>
     </w:p>
     <w:p/>
-    <w:p/>
+    <w:p>
+      <w:pPr>
+        <w:rPr>
+          <w:lang w:val="en-US"/>
+        </w:rPr>
+      </w:pPr>
+      <w:r>
+        <w:rPr>
+          <w:lang w:val="en-US"/>
+        </w:rPr>
+        <w:t>Powerup source</w:t>
+      </w:r>
+      <w:r>
+        <w:rPr>
+          <w:lang w:val="en-US"/>
+        </w:rPr>
+        <w:t>:</w:t>
+      </w:r>
+      <w:r>
+        <w:rPr>
+          <w:lang w:val="en-US"/>
+        </w:rPr>
+        <w:t xml:space="preserve"> </w:t>
+      </w:r>
+      <w:hyperlink r:id="rId4" w:history="1">
+        <w:r>
+          <w:rPr>
+            <w:rStyle w:val="Hyperlink"/>
+            <w:lang w:val="en-US"/>
+          </w:rPr>
+          <w:t>https://www.raywenderlich.com/191-how-to-make-a-power-up-syste</w:t>
+        </w:r>
+        <w:bookmarkStart w:id="0" w:name="_GoBack"/>
+        <w:bookmarkEnd w:id="0"/>
+        <w:r>
+          <w:rPr>
+            <w:rStyle w:val="Hyperlink"/>
+            <w:lang w:val="en-US"/>
+          </w:rPr>
+          <w:t>m-in-unity</w:t>
+        </w:r>
+      </w:hyperlink>
+      <w:r>
+        <w:rPr>
+          <w:lang w:val="en-US"/>
+        </w:rPr>
+        <w:t xml:space="preserve">   </w:t>
+      </w:r>
+    </w:p>
     <w:sectPr>
       <w:pgSz w:w="11906" w:h="16838"/>
       <w:pgMar w:top="1440" w:right="1440" w:bottom="1440" w:left="1440" w:header="708" w:footer="708" w:gutter="0"/>
@@ -1333,6 +1532,29 @@
       </w:tcPr>
     </w:tblStylePr>
   </w:style>
+  <w:style w:type="character" w:styleId="Hyperlink">
+    <w:name w:val="Hyperlink"/>
+    <w:basedOn w:val="DefaultParagraphFont"/>
+    <w:uiPriority w:val="99"/>
+    <w:unhideWhenUsed/>
+    <w:rsid w:val="00D44A46"/>
+    <w:rPr>
+      <w:color w:val="0563C1" w:themeColor="hyperlink"/>
+      <w:u w:val="single"/>
+    </w:rPr>
+  </w:style>
+  <w:style w:type="character" w:styleId="UnresolvedMention">
+    <w:name w:val="Unresolved Mention"/>
+    <w:basedOn w:val="DefaultParagraphFont"/>
+    <w:uiPriority w:val="99"/>
+    <w:semiHidden/>
+    <w:unhideWhenUsed/>
+    <w:rsid w:val="00D44A46"/>
+    <w:rPr>
+      <w:color w:val="605E5C"/>
+      <w:shd w:val="clear" w:color="auto" w:fill="E1DFDD"/>
+    </w:rPr>
+  </w:style>
 </w:styles>
 </file>
 

</xml_diff>

<commit_message>
Made bat deal damage
</commit_message>
<xml_diff>
--- a/Planning.docx
+++ b/Planning.docx
@@ -79,14 +79,12 @@
             <w:r>
               <w:t xml:space="preserve">Begin aan </w:t>
             </w:r>
-            <w:proofErr w:type="spellStart"/>
             <w:r>
               <w:t>p</w:t>
             </w:r>
             <w:r>
               <w:t>layer</w:t>
             </w:r>
-            <w:proofErr w:type="spellEnd"/>
           </w:p>
           <w:p>
             <w:pPr>
@@ -99,13 +97,8 @@
               <w:t>b</w:t>
             </w:r>
             <w:r>
-              <w:t xml:space="preserve">asis van </w:t>
-            </w:r>
-            <w:proofErr w:type="spellStart"/>
-            <w:r>
-              <w:t>enemies</w:t>
-            </w:r>
-            <w:proofErr w:type="spellEnd"/>
+              <w:t>asis van enemies</w:t>
+            </w:r>
           </w:p>
           <w:p>
             <w:pPr>
@@ -148,14 +141,12 @@
             <w:pPr>
               <w:cnfStyle w:val="000000000000" w:firstRow="0" w:lastRow="0" w:firstColumn="0" w:lastColumn="0" w:oddVBand="0" w:evenVBand="0" w:oddHBand="0" w:evenHBand="0" w:firstRowFirstColumn="0" w:firstRowLastColumn="0" w:lastRowFirstColumn="0" w:lastRowLastColumn="0"/>
             </w:pPr>
-            <w:proofErr w:type="spellStart"/>
             <w:r>
               <w:t>C</w:t>
             </w:r>
             <w:r>
               <w:t>oins</w:t>
             </w:r>
-            <w:proofErr w:type="spellEnd"/>
           </w:p>
           <w:p>
             <w:pPr>
@@ -193,26 +184,22 @@
             <w:pPr>
               <w:cnfStyle w:val="000000000000" w:firstRow="0" w:lastRow="0" w:firstColumn="0" w:lastColumn="0" w:oddVBand="0" w:evenVBand="0" w:oddHBand="0" w:evenHBand="0" w:firstRowFirstColumn="0" w:firstRowLastColumn="0" w:lastRowFirstColumn="0" w:lastRowLastColumn="0"/>
             </w:pPr>
-            <w:proofErr w:type="spellStart"/>
             <w:r>
               <w:t>Elionai</w:t>
             </w:r>
-            <w:proofErr w:type="spellEnd"/>
-          </w:p>
-          <w:p>
-            <w:pPr>
-              <w:cnfStyle w:val="000000000000" w:firstRow="0" w:lastRow="0" w:firstColumn="0" w:lastColumn="0" w:oddVBand="0" w:evenVBand="0" w:oddHBand="0" w:evenHBand="0" w:firstRowFirstColumn="0" w:firstRowLastColumn="0" w:lastRowFirstColumn="0" w:lastRowLastColumn="0"/>
-            </w:pPr>
-          </w:p>
-          <w:p>
-            <w:pPr>
-              <w:cnfStyle w:val="000000000000" w:firstRow="0" w:lastRow="0" w:firstColumn="0" w:lastColumn="0" w:oddVBand="0" w:evenVBand="0" w:oddHBand="0" w:evenHBand="0" w:firstRowFirstColumn="0" w:firstRowLastColumn="0" w:lastRowFirstColumn="0" w:lastRowLastColumn="0"/>
-            </w:pPr>
-            <w:proofErr w:type="spellStart"/>
+          </w:p>
+          <w:p>
+            <w:pPr>
+              <w:cnfStyle w:val="000000000000" w:firstRow="0" w:lastRow="0" w:firstColumn="0" w:lastColumn="0" w:oddVBand="0" w:evenVBand="0" w:oddHBand="0" w:evenHBand="0" w:firstRowFirstColumn="0" w:firstRowLastColumn="0" w:lastRowFirstColumn="0" w:lastRowLastColumn="0"/>
+            </w:pPr>
+          </w:p>
+          <w:p>
+            <w:pPr>
+              <w:cnfStyle w:val="000000000000" w:firstRow="0" w:lastRow="0" w:firstColumn="0" w:lastColumn="0" w:oddVBand="0" w:evenVBand="0" w:oddHBand="0" w:evenHBand="0" w:firstRowFirstColumn="0" w:firstRowLastColumn="0" w:lastRowFirstColumn="0" w:lastRowLastColumn="0"/>
+            </w:pPr>
             <w:r>
               <w:t>Ymke</w:t>
             </w:r>
-            <w:proofErr w:type="spellEnd"/>
           </w:p>
           <w:p>
             <w:pPr>
@@ -236,11 +223,9 @@
             <w:pPr>
               <w:cnfStyle w:val="000000000000" w:firstRow="0" w:lastRow="0" w:firstColumn="0" w:lastColumn="0" w:oddVBand="0" w:evenVBand="0" w:oddHBand="0" w:evenHBand="0" w:firstRowFirstColumn="0" w:firstRowLastColumn="0" w:lastRowFirstColumn="0" w:lastRowLastColumn="0"/>
             </w:pPr>
-            <w:proofErr w:type="spellStart"/>
             <w:r>
               <w:t>Ymke</w:t>
             </w:r>
-            <w:proofErr w:type="spellEnd"/>
           </w:p>
         </w:tc>
       </w:tr>
@@ -265,13 +250,8 @@
               <w:cnfStyle w:val="000000000000" w:firstRow="0" w:lastRow="0" w:firstColumn="0" w:lastColumn="0" w:oddVBand="0" w:evenVBand="0" w:oddHBand="0" w:evenHBand="0" w:firstRowFirstColumn="0" w:firstRowLastColumn="0" w:lastRowFirstColumn="0" w:lastRowLastColumn="0"/>
             </w:pPr>
             <w:r>
-              <w:t xml:space="preserve">Verder werken aan </w:t>
-            </w:r>
-            <w:proofErr w:type="spellStart"/>
-            <w:r>
-              <w:t>player</w:t>
-            </w:r>
-            <w:proofErr w:type="spellEnd"/>
+              <w:t>Verder werken aan player</w:t>
+            </w:r>
           </w:p>
           <w:p>
             <w:pPr>
@@ -298,60 +278,36 @@
               <w:rPr>
                 <w:lang w:val="en-US"/>
               </w:rPr>
-              <w:t xml:space="preserve"> </w:t>
-            </w:r>
-            <w:proofErr w:type="spellStart"/>
-            <w:r>
-              <w:rPr>
-                <w:lang w:val="en-US"/>
-              </w:rPr>
-              <w:t>afmaken</w:t>
-            </w:r>
-            <w:proofErr w:type="spellEnd"/>
-          </w:p>
-          <w:p>
-            <w:pPr>
-              <w:cnfStyle w:val="000000000000" w:firstRow="0" w:lastRow="0" w:firstColumn="0" w:lastColumn="0" w:oddVBand="0" w:evenVBand="0" w:oddHBand="0" w:evenHBand="0" w:firstRowFirstColumn="0" w:firstRowLastColumn="0" w:lastRowFirstColumn="0" w:lastRowLastColumn="0"/>
-              <w:rPr>
-                <w:lang w:val="en-US"/>
-              </w:rPr>
-            </w:pPr>
-            <w:r>
-              <w:rPr>
-                <w:lang w:val="en-US"/>
-              </w:rPr>
-              <w:t xml:space="preserve">Water </w:t>
-            </w:r>
-            <w:proofErr w:type="spellStart"/>
-            <w:r>
-              <w:rPr>
-                <w:lang w:val="en-US"/>
-              </w:rPr>
-              <w:t>afmaken</w:t>
-            </w:r>
-            <w:proofErr w:type="spellEnd"/>
-          </w:p>
-          <w:p>
-            <w:pPr>
-              <w:cnfStyle w:val="000000000000" w:firstRow="0" w:lastRow="0" w:firstColumn="0" w:lastColumn="0" w:oddVBand="0" w:evenVBand="0" w:oddHBand="0" w:evenHBand="0" w:firstRowFirstColumn="0" w:firstRowLastColumn="0" w:lastRowFirstColumn="0" w:lastRowLastColumn="0"/>
-              <w:rPr>
-                <w:lang w:val="en-US"/>
-              </w:rPr>
-            </w:pPr>
-            <w:r>
-              <w:rPr>
-                <w:lang w:val="en-US"/>
-              </w:rPr>
-              <w:t xml:space="preserve">Platform </w:t>
-            </w:r>
-            <w:proofErr w:type="spellStart"/>
-            <w:r>
-              <w:rPr>
-                <w:lang w:val="en-US"/>
-              </w:rPr>
-              <w:t>afmaken</w:t>
-            </w:r>
-            <w:proofErr w:type="spellEnd"/>
+              <w:t xml:space="preserve"> afmaken</w:t>
+            </w:r>
+          </w:p>
+          <w:p>
+            <w:pPr>
+              <w:cnfStyle w:val="000000000000" w:firstRow="0" w:lastRow="0" w:firstColumn="0" w:lastColumn="0" w:oddVBand="0" w:evenVBand="0" w:oddHBand="0" w:evenHBand="0" w:firstRowFirstColumn="0" w:firstRowLastColumn="0" w:lastRowFirstColumn="0" w:lastRowLastColumn="0"/>
+              <w:rPr>
+                <w:lang w:val="en-US"/>
+              </w:rPr>
+            </w:pPr>
+            <w:r>
+              <w:rPr>
+                <w:lang w:val="en-US"/>
+              </w:rPr>
+              <w:t>Water afmaken</w:t>
+            </w:r>
+          </w:p>
+          <w:p>
+            <w:pPr>
+              <w:cnfStyle w:val="000000000000" w:firstRow="0" w:lastRow="0" w:firstColumn="0" w:lastColumn="0" w:oddVBand="0" w:evenVBand="0" w:oddHBand="0" w:evenHBand="0" w:firstRowFirstColumn="0" w:firstRowLastColumn="0" w:lastRowFirstColumn="0" w:lastRowLastColumn="0"/>
+              <w:rPr>
+                <w:lang w:val="en-US"/>
+              </w:rPr>
+            </w:pPr>
+            <w:r>
+              <w:rPr>
+                <w:lang w:val="en-US"/>
+              </w:rPr>
+              <w:t>Platform afmaken</w:t>
+            </w:r>
           </w:p>
           <w:p>
             <w:pPr>
@@ -429,14 +385,12 @@
                 <w:lang w:val="en-US"/>
               </w:rPr>
             </w:pPr>
-            <w:proofErr w:type="spellStart"/>
             <w:r>
               <w:rPr>
                 <w:lang w:val="en-US"/>
               </w:rPr>
               <w:t>Elionai</w:t>
             </w:r>
-            <w:proofErr w:type="spellEnd"/>
           </w:p>
           <w:p>
             <w:pPr>
@@ -459,14 +413,12 @@
                 <w:lang w:val="en-US"/>
               </w:rPr>
             </w:pPr>
-            <w:proofErr w:type="spellStart"/>
             <w:r>
               <w:rPr>
                 <w:lang w:val="en-US"/>
               </w:rPr>
               <w:t>Ymke</w:t>
             </w:r>
-            <w:proofErr w:type="spellEnd"/>
           </w:p>
           <w:p>
             <w:pPr>
@@ -505,14 +457,12 @@
                 <w:lang w:val="en-US"/>
               </w:rPr>
             </w:pPr>
-            <w:proofErr w:type="spellStart"/>
             <w:r>
               <w:rPr>
                 <w:lang w:val="en-US"/>
               </w:rPr>
               <w:t>Ymke</w:t>
             </w:r>
-            <w:proofErr w:type="spellEnd"/>
           </w:p>
         </w:tc>
       </w:tr>
@@ -571,49 +521,21 @@
               <w:rPr>
                 <w:lang w:val="en-US"/>
               </w:rPr>
-              <w:t xml:space="preserve">Bat </w:t>
-            </w:r>
-            <w:proofErr w:type="spellStart"/>
-            <w:r>
-              <w:rPr>
-                <w:lang w:val="en-US"/>
-              </w:rPr>
-              <w:t>afmaken</w:t>
-            </w:r>
-            <w:proofErr w:type="spellEnd"/>
-            <w:r>
-              <w:rPr>
-                <w:lang w:val="en-US"/>
-              </w:rPr>
-              <w:t>, extra enemy</w:t>
-            </w:r>
-          </w:p>
-          <w:p>
-            <w:pPr>
-              <w:cnfStyle w:val="000000000000" w:firstRow="0" w:lastRow="0" w:firstColumn="0" w:lastColumn="0" w:oddVBand="0" w:evenVBand="0" w:oddHBand="0" w:evenHBand="0" w:firstRowFirstColumn="0" w:firstRowLastColumn="0" w:lastRowFirstColumn="0" w:lastRowLastColumn="0"/>
-              <w:rPr>
-                <w:lang w:val="en-US"/>
-              </w:rPr>
-            </w:pPr>
-            <w:r>
-              <w:rPr>
-                <w:lang w:val="en-US"/>
-              </w:rPr>
-              <w:t xml:space="preserve">Button </w:t>
-            </w:r>
-            <w:proofErr w:type="spellStart"/>
-            <w:r>
-              <w:rPr>
-                <w:lang w:val="en-US"/>
-              </w:rPr>
-              <w:t>voor</w:t>
-            </w:r>
-            <w:proofErr w:type="spellEnd"/>
-            <w:r>
-              <w:rPr>
-                <w:lang w:val="en-US"/>
-              </w:rPr>
-              <w:t xml:space="preserve"> platforms</w:t>
+              <w:t>Bat afmaken, extra enemy</w:t>
+            </w:r>
+          </w:p>
+          <w:p>
+            <w:pPr>
+              <w:cnfStyle w:val="000000000000" w:firstRow="0" w:lastRow="0" w:firstColumn="0" w:lastColumn="0" w:oddVBand="0" w:evenVBand="0" w:oddHBand="0" w:evenHBand="0" w:firstRowFirstColumn="0" w:firstRowLastColumn="0" w:lastRowFirstColumn="0" w:lastRowLastColumn="0"/>
+              <w:rPr>
+                <w:lang w:val="en-US"/>
+              </w:rPr>
+            </w:pPr>
+            <w:r>
+              <w:rPr>
+                <w:lang w:val="en-US"/>
+              </w:rPr>
+              <w:t>Button voor platforms</w:t>
             </w:r>
           </w:p>
           <w:p>
@@ -655,11 +577,9 @@
             <w:pPr>
               <w:cnfStyle w:val="000000000000" w:firstRow="0" w:lastRow="0" w:firstColumn="0" w:lastColumn="0" w:oddVBand="0" w:evenVBand="0" w:oddHBand="0" w:evenHBand="0" w:firstRowFirstColumn="0" w:firstRowLastColumn="0" w:lastRowFirstColumn="0" w:lastRowLastColumn="0"/>
             </w:pPr>
-            <w:proofErr w:type="spellStart"/>
             <w:r>
               <w:t>Elionai</w:t>
             </w:r>
-            <w:proofErr w:type="spellEnd"/>
           </w:p>
           <w:p>
             <w:pPr>
@@ -673,21 +593,21 @@
             <w:pPr>
               <w:cnfStyle w:val="000000000000" w:firstRow="0" w:lastRow="0" w:firstColumn="0" w:lastColumn="0" w:oddVBand="0" w:evenVBand="0" w:oddHBand="0" w:evenHBand="0" w:firstRowFirstColumn="0" w:firstRowLastColumn="0" w:lastRowFirstColumn="0" w:lastRowLastColumn="0"/>
             </w:pPr>
-            <w:proofErr w:type="spellStart"/>
             <w:r>
               <w:t>Ymke</w:t>
             </w:r>
-            <w:proofErr w:type="spellEnd"/>
           </w:p>
         </w:tc>
       </w:tr>
       <w:tr>
         <w:tc>
           <w:tcPr>
-            <w:cnfStyle w:val="001000000000" w:firstRow="0" w:lastRow="0" w:firstColumn="1" w:lastColumn="0" w:oddVBand="0" w:evenVBand="0" w:oddHBand="0" w:evenHBand="0" w:firstRowFirstColumn="0" w:firstRowLastColumn="0" w:lastRowFirstColumn="0" w:lastRowLastColumn="0"/>
-            <w:tcW w:w="3005" w:type="dxa"/>
-          </w:tcPr>
-          <w:p>
+            <w:tcW w:w="3005" w:type="dxa"/>
+          </w:tcPr>
+          <w:p>
+            <w:pPr>
+              <w:cnfStyle w:val="001000000000" w:firstRow="0" w:lastRow="0" w:firstColumn="1" w:lastColumn="0" w:oddVBand="0" w:evenVBand="0" w:oddHBand="0" w:evenHBand="0" w:firstRowFirstColumn="0" w:firstRowLastColumn="0" w:lastRowFirstColumn="0" w:lastRowLastColumn="0"/>
+            </w:pPr>
             <w:r>
               <w:t>Do 8/10</w:t>
             </w:r>
@@ -699,18 +619,106 @@
           </w:tcPr>
           <w:p>
             <w:pPr>
-              <w:cnfStyle w:val="000000000000" w:firstRow="0" w:lastRow="0" w:firstColumn="0" w:lastColumn="0" w:oddVBand="0" w:evenVBand="0" w:oddHBand="0" w:evenHBand="0" w:firstRowFirstColumn="0" w:firstRowLastColumn="0" w:lastRowFirstColumn="0" w:lastRowLastColumn="0"/>
-            </w:pPr>
-          </w:p>
-        </w:tc>
-        <w:tc>
-          <w:tcPr>
-            <w:tcW w:w="3005" w:type="dxa"/>
-          </w:tcPr>
-          <w:p>
-            <w:pPr>
-              <w:cnfStyle w:val="000000000000" w:firstRow="0" w:lastRow="0" w:firstColumn="0" w:lastColumn="0" w:oddVBand="0" w:evenVBand="0" w:oddHBand="0" w:evenHBand="0" w:firstRowFirstColumn="0" w:firstRowLastColumn="0" w:lastRowFirstColumn="0" w:lastRowLastColumn="0"/>
-            </w:pPr>
+              <w:rPr>
+                <w:lang w:val="en-US"/>
+              </w:rPr>
+            </w:pPr>
+            <w:r>
+              <w:rPr>
+                <w:lang w:val="en-US"/>
+              </w:rPr>
+              <w:t>Cr</w:t>
+            </w:r>
+            <w:r>
+              <w:rPr>
+                <w:lang w:val="en-US"/>
+              </w:rPr>
+              <w:t>ates + player</w:t>
+            </w:r>
+          </w:p>
+          <w:p>
+            <w:pPr>
+              <w:rPr>
+                <w:lang w:val="en-US"/>
+              </w:rPr>
+            </w:pPr>
+            <w:r>
+              <w:rPr>
+                <w:lang w:val="en-US"/>
+              </w:rPr>
+              <w:t>Pencil (+ throw for player)</w:t>
+            </w:r>
+            <w:bookmarkStart w:id="0" w:name="_GoBack"/>
+            <w:bookmarkEnd w:id="0"/>
+          </w:p>
+          <w:p>
+            <w:pPr>
+              <w:rPr>
+                <w:lang w:val="en-US"/>
+              </w:rPr>
+            </w:pPr>
+            <w:r>
+              <w:rPr>
+                <w:lang w:val="en-US"/>
+              </w:rPr>
+              <w:t>Shark</w:t>
+            </w:r>
+          </w:p>
+          <w:p>
+            <w:pPr>
+              <w:rPr>
+                <w:lang w:val="en-US"/>
+              </w:rPr>
+            </w:pPr>
+            <w:r>
+              <w:rPr>
+                <w:lang w:val="en-US"/>
+              </w:rPr>
+              <w:t>Visuals + Button</w:t>
+            </w:r>
+          </w:p>
+          <w:p>
+            <w:pPr>
+              <w:rPr>
+                <w:lang w:val="en-US"/>
+              </w:rPr>
+            </w:pPr>
+            <w:r>
+              <w:rPr>
+                <w:lang w:val="en-US"/>
+              </w:rPr>
+              <w:t>Coin + startscherm</w:t>
+            </w:r>
+          </w:p>
+        </w:tc>
+        <w:tc>
+          <w:tcPr>
+            <w:tcW w:w="3005" w:type="dxa"/>
+          </w:tcPr>
+          <w:p>
+            <w:r>
+              <w:t>Michel</w:t>
+            </w:r>
+          </w:p>
+          <w:p>
+            <w:r>
+              <w:t>Wouter</w:t>
+            </w:r>
+          </w:p>
+          <w:p>
+            <w:r>
+              <w:t>Elionai</w:t>
+            </w:r>
+          </w:p>
+          <w:p>
+            <w:r>
+              <w:t>Ella</w:t>
+            </w:r>
+          </w:p>
+          <w:p>
+            <w:r>
+              <w:t>Ymke</w:t>
+            </w:r>
           </w:p>
         </w:tc>
       </w:tr>
@@ -833,13 +841,8 @@
             <w:pPr>
               <w:cnfStyle w:val="000000000000" w:firstRow="0" w:lastRow="0" w:firstColumn="0" w:lastColumn="0" w:oddVBand="0" w:evenVBand="0" w:oddHBand="0" w:evenHBand="0" w:firstRowFirstColumn="0" w:firstRowLastColumn="0" w:lastRowFirstColumn="0" w:lastRowLastColumn="0"/>
             </w:pPr>
-            <w:proofErr w:type="spellStart"/>
-            <w:r>
-              <w:t>Final</w:t>
-            </w:r>
-            <w:proofErr w:type="spellEnd"/>
-            <w:r>
-              <w:t xml:space="preserve"> concept</w:t>
+            <w:r>
+              <w:t>Final concept</w:t>
             </w:r>
           </w:p>
         </w:tc>
@@ -911,15 +914,7 @@
               <w:cnfStyle w:val="000000000000" w:firstRow="0" w:lastRow="0" w:firstColumn="0" w:lastColumn="0" w:oddVBand="0" w:evenVBand="0" w:oddHBand="0" w:evenHBand="0" w:firstRowFirstColumn="0" w:firstRowLastColumn="0" w:lastRowFirstColumn="0" w:lastRowLastColumn="0"/>
             </w:pPr>
             <w:r>
-              <w:t>Game + report (</w:t>
-            </w:r>
-            <w:proofErr w:type="spellStart"/>
-            <w:r>
-              <w:t>final</w:t>
-            </w:r>
-            <w:proofErr w:type="spellEnd"/>
-            <w:r>
-              <w:t xml:space="preserve"> deadline)</w:t>
+              <w:t>Game + report (final deadline)</w:t>
             </w:r>
           </w:p>
         </w:tc>
@@ -983,16 +978,7 @@
             <w:rStyle w:val="Hyperlink"/>
             <w:lang w:val="en-US"/>
           </w:rPr>
-          <w:t>https://www.raywenderlich.com/191-how-to-make-a-power-up-syste</w:t>
-        </w:r>
-        <w:bookmarkStart w:id="0" w:name="_GoBack"/>
-        <w:bookmarkEnd w:id="0"/>
-        <w:r>
-          <w:rPr>
-            <w:rStyle w:val="Hyperlink"/>
-            <w:lang w:val="en-US"/>
-          </w:rPr>
-          <w:t>m-in-unity</w:t>
+          <w:t>https://www.raywenderlich.com/191-how-to-make-a-power-up-system-in-unity</w:t>
         </w:r>
       </w:hyperlink>
       <w:r>

</xml_diff>